<commit_message>
minor edits and file clean up
</commit_message>
<xml_diff>
--- a/write-up/Cortex/Round 3/replies to reviewers_0418.docx
+++ b/write-up/Cortex/Round 3/replies to reviewers_0418.docx
@@ -2805,7 +2805,7 @@
           <w:sz w:val="22"/>
           <w:szCs w:val="22"/>
         </w:rPr>
-        <w:t xml:space="preserve">Without a clear account of how normalization or decision-level mechanisms would explain key findings in these literatures, I think it's premature to say that the data are consistent with other mechanisms. I'd be more precise in stating specifically that condition-specific changes in category boundary can be accounted for by any one of three </w:t>
+        <w:t xml:space="preserve">Without a clear account of how normalization or decision-level mechanisms would explain key findings in these literatures, I think it's premature to say that the data are consistent with other mechanisms. I'd be more precise in stating specifically that condition-specific changes in category boundary can be accounted for by any one of three mechanisms, and so normalization-based and decision-level accounts should be seriously </w:t>
       </w:r>
       <w:r>
         <w:rPr>
@@ -2815,7 +2815,7 @@
           <w:szCs w:val="22"/>
         </w:rPr>
         <w:lastRenderedPageBreak/>
-        <w:t>mechanisms, and so normalization-based and decision-level accounts should be seriously considered by scientists in the field, but that additional work would be needed to assess these alternative mechanisms more clearly (and to see whether they can account for other key findings in these literatures).</w:t>
+        <w:t>considered by scientists in the field, but that additional work would be needed to assess these alternative mechanisms more clearly (and to see whether they can account for other key findings in these literatures).</w:t>
       </w:r>
     </w:p>
     <w:p>
@@ -3070,7 +3070,6 @@
         </w:rPr>
         <w:t xml:space="preserve"> achieve adaptive speech perception. This will likely require research on how the relative engagement of different change mechanisms depends on stimulus properties, </w:t>
       </w:r>
-      <w:proofErr w:type="gramStart"/>
       <w:r>
         <w:rPr>
           <w:rFonts w:ascii="Times" w:eastAsia="Times New Roman" w:hAnsi="Times"/>
@@ -3082,9 +3081,8 @@
           <w:sz w:val="22"/>
           <w:szCs w:val="22"/>
         </w:rPr>
-        <w:t>cue</w:t>
-      </w:r>
-      <w:proofErr w:type="gramEnd"/>
+        <w:t xml:space="preserve">cue and </w:t>
+      </w:r>
       <w:r>
         <w:rPr>
           <w:rFonts w:ascii="Times" w:eastAsia="Times New Roman" w:hAnsi="Times"/>
@@ -3096,7 +3094,7 @@
           <w:sz w:val="22"/>
           <w:szCs w:val="22"/>
         </w:rPr>
-        <w:t xml:space="preserve"> and </w:t>
+        <w:t>contrast</w:t>
       </w:r>
       <w:r>
         <w:rPr>
@@ -3109,7 +3107,27 @@
           <w:sz w:val="22"/>
           <w:szCs w:val="22"/>
         </w:rPr>
-        <w:t>contrast</w:t>
+        <w:t xml:space="preserve"> </w:t>
+      </w:r>
+      <w:r>
+        <w:rPr>
+          <w:rFonts w:ascii="Times" w:eastAsia="Times New Roman" w:hAnsi="Times"/>
+          <w:color w:val="000000" w:themeColor="text1"/>
+          <w:sz w:val="22"/>
+          <w:szCs w:val="22"/>
+        </w:rPr>
+        <w:t>[previously category]</w:t>
+      </w:r>
+      <w:r>
+        <w:rPr>
+          <w:rFonts w:ascii="Times" w:eastAsia="Times New Roman" w:hAnsi="Times"/>
+          <w:b/>
+          <w:bCs/>
+          <w:color w:val="000000" w:themeColor="text1"/>
+          <w:sz w:val="22"/>
+          <w:szCs w:val="22"/>
+        </w:rPr>
+        <w:t xml:space="preserve"> </w:t>
       </w:r>
       <w:r>
         <w:rPr>
@@ -3122,27 +3140,84 @@
           <w:sz w:val="22"/>
           <w:szCs w:val="22"/>
         </w:rPr>
-        <w:t xml:space="preserve"> </w:t>
-      </w:r>
-      <w:r>
-        <w:rPr>
-          <w:rFonts w:ascii="Times" w:eastAsia="Times New Roman" w:hAnsi="Times"/>
-          <w:color w:val="000000" w:themeColor="text1"/>
-          <w:sz w:val="22"/>
-          <w:szCs w:val="22"/>
-        </w:rPr>
-        <w:t>[previously category]</w:t>
-      </w:r>
-      <w:r>
-        <w:rPr>
-          <w:rFonts w:ascii="Times" w:eastAsia="Times New Roman" w:hAnsi="Times"/>
-          <w:b/>
-          <w:bCs/>
-          <w:color w:val="000000" w:themeColor="text1"/>
-          <w:sz w:val="22"/>
-          <w:szCs w:val="22"/>
-        </w:rPr>
-        <w:t xml:space="preserve"> </w:t>
+        <w:t>types</w:t>
+      </w:r>
+      <w:r>
+        <w:rPr>
+          <w:rFonts w:ascii="Times" w:eastAsia="Times New Roman" w:hAnsi="Times"/>
+          <w:i/>
+          <w:iCs/>
+          <w:color w:val="000000" w:themeColor="text1"/>
+          <w:sz w:val="22"/>
+          <w:szCs w:val="22"/>
+        </w:rPr>
+        <w:t>, task demands, or individual differences between listeners.”</w:t>
+      </w:r>
+    </w:p>
+    <w:p>
+      <w:pPr>
+        <w:ind w:firstLine="0"/>
+        <w:rPr>
+          <w:rFonts w:ascii="Times" w:eastAsia="Times New Roman" w:hAnsi="Times"/>
+          <w:color w:val="000000" w:themeColor="text1"/>
+          <w:sz w:val="22"/>
+          <w:szCs w:val="22"/>
+        </w:rPr>
+      </w:pPr>
+    </w:p>
+    <w:p>
+      <w:pPr>
+        <w:ind w:firstLine="0"/>
+        <w:rPr>
+          <w:rFonts w:ascii="Times" w:eastAsia="Times New Roman" w:hAnsi="Times"/>
+          <w:color w:val="000000" w:themeColor="text1"/>
+          <w:sz w:val="22"/>
+          <w:szCs w:val="22"/>
+        </w:rPr>
+      </w:pPr>
+      <w:r>
+        <w:rPr>
+          <w:rFonts w:ascii="Times" w:eastAsia="Times New Roman" w:hAnsi="Times"/>
+          <w:color w:val="000000" w:themeColor="text1"/>
+          <w:sz w:val="22"/>
+          <w:szCs w:val="22"/>
+        </w:rPr>
+        <w:t>and a few lines down:</w:t>
+      </w:r>
+    </w:p>
+    <w:p>
+      <w:pPr>
+        <w:ind w:firstLine="0"/>
+        <w:rPr>
+          <w:rFonts w:ascii="Times" w:eastAsia="Times New Roman" w:hAnsi="Times"/>
+          <w:color w:val="000000" w:themeColor="text1"/>
+          <w:sz w:val="22"/>
+          <w:szCs w:val="22"/>
+        </w:rPr>
+      </w:pPr>
+    </w:p>
+    <w:p>
+      <w:pPr>
+        <w:ind w:left="720" w:firstLine="0"/>
+        <w:rPr>
+          <w:rFonts w:ascii="Times" w:eastAsia="Times New Roman" w:hAnsi="Times"/>
+          <w:i/>
+          <w:iCs/>
+          <w:color w:val="000000" w:themeColor="text1"/>
+          <w:sz w:val="22"/>
+          <w:szCs w:val="22"/>
+        </w:rPr>
+      </w:pPr>
+      <w:r>
+        <w:rPr>
+          <w:rFonts w:ascii="Times" w:eastAsia="Times New Roman" w:hAnsi="Times"/>
+          <w:i/>
+          <w:iCs/>
+          <w:color w:val="000000" w:themeColor="text1"/>
+          <w:sz w:val="22"/>
+          <w:szCs w:val="22"/>
+        </w:rPr>
+        <w:t xml:space="preserve">“Similarly, it is possible </w:t>
       </w:r>
       <w:r>
         <w:rPr>
@@ -3155,96 +3230,6 @@
           <w:sz w:val="22"/>
           <w:szCs w:val="22"/>
         </w:rPr>
-        <w:t>types</w:t>
-      </w:r>
-      <w:r>
-        <w:rPr>
-          <w:rFonts w:ascii="Times" w:eastAsia="Times New Roman" w:hAnsi="Times"/>
-          <w:i/>
-          <w:iCs/>
-          <w:color w:val="000000" w:themeColor="text1"/>
-          <w:sz w:val="22"/>
-          <w:szCs w:val="22"/>
-        </w:rPr>
-        <w:t>, task demands, or individual differences between listeners.”</w:t>
-      </w:r>
-    </w:p>
-    <w:p>
-      <w:pPr>
-        <w:ind w:firstLine="0"/>
-        <w:rPr>
-          <w:rFonts w:ascii="Times" w:eastAsia="Times New Roman" w:hAnsi="Times"/>
-          <w:color w:val="000000" w:themeColor="text1"/>
-          <w:sz w:val="22"/>
-          <w:szCs w:val="22"/>
-        </w:rPr>
-      </w:pPr>
-    </w:p>
-    <w:p>
-      <w:pPr>
-        <w:ind w:firstLine="0"/>
-        <w:rPr>
-          <w:rFonts w:ascii="Times" w:eastAsia="Times New Roman" w:hAnsi="Times"/>
-          <w:color w:val="000000" w:themeColor="text1"/>
-          <w:sz w:val="22"/>
-          <w:szCs w:val="22"/>
-        </w:rPr>
-      </w:pPr>
-      <w:r>
-        <w:rPr>
-          <w:rFonts w:ascii="Times" w:eastAsia="Times New Roman" w:hAnsi="Times"/>
-          <w:color w:val="000000" w:themeColor="text1"/>
-          <w:sz w:val="22"/>
-          <w:szCs w:val="22"/>
-        </w:rPr>
-        <w:t>and a few lines down:</w:t>
-      </w:r>
-    </w:p>
-    <w:p>
-      <w:pPr>
-        <w:ind w:firstLine="0"/>
-        <w:rPr>
-          <w:rFonts w:ascii="Times" w:eastAsia="Times New Roman" w:hAnsi="Times"/>
-          <w:color w:val="000000" w:themeColor="text1"/>
-          <w:sz w:val="22"/>
-          <w:szCs w:val="22"/>
-        </w:rPr>
-      </w:pPr>
-    </w:p>
-    <w:p>
-      <w:pPr>
-        <w:ind w:left="720" w:firstLine="0"/>
-        <w:rPr>
-          <w:rFonts w:ascii="Times" w:eastAsia="Times New Roman" w:hAnsi="Times"/>
-          <w:i/>
-          <w:iCs/>
-          <w:color w:val="000000" w:themeColor="text1"/>
-          <w:sz w:val="22"/>
-          <w:szCs w:val="22"/>
-        </w:rPr>
-      </w:pPr>
-      <w:r>
-        <w:rPr>
-          <w:rFonts w:ascii="Times" w:eastAsia="Times New Roman" w:hAnsi="Times"/>
-          <w:i/>
-          <w:iCs/>
-          <w:color w:val="000000" w:themeColor="text1"/>
-          <w:sz w:val="22"/>
-          <w:szCs w:val="22"/>
-        </w:rPr>
-        <w:t xml:space="preserve">“Similarly, it is possible </w:t>
-      </w:r>
-      <w:r>
-        <w:rPr>
-          <w:rFonts w:ascii="Times" w:eastAsia="Times New Roman" w:hAnsi="Times"/>
-          <w:b/>
-          <w:bCs/>
-          <w:i/>
-          <w:iCs/>
-          <w:color w:val="000000" w:themeColor="text1"/>
-          <w:sz w:val="22"/>
-          <w:szCs w:val="22"/>
-        </w:rPr>
         <w:t>that the relative engagement of different change mechanisms depends on the type of phonetic contrast, or even the type of cue. This would be expected, for example, because different types of cues exhibit different degrees of within- and between-talker variability</w:t>
       </w:r>
       <w:r>
@@ -3526,8 +3511,9 @@
           <w:sz w:val="22"/>
           <w:szCs w:val="22"/>
         </w:rPr>
-        <w:t>-Lugo, and Kurumada (</w:t>
-      </w:r>
+        <w:t xml:space="preserve">-Lugo, and </w:t>
+      </w:r>
+      <w:proofErr w:type="spellStart"/>
       <w:r>
         <w:rPr>
           <w:rFonts w:ascii="Times" w:eastAsia="Times New Roman" w:hAnsi="Times"/>
@@ -3537,8 +3523,9 @@
           <w:sz w:val="22"/>
           <w:szCs w:val="22"/>
         </w:rPr>
-        <w:t>2021</w:t>
-      </w:r>
+        <w:t>Kurumada</w:t>
+      </w:r>
+      <w:proofErr w:type="spellEnd"/>
       <w:r>
         <w:rPr>
           <w:rFonts w:ascii="Times" w:eastAsia="Times New Roman" w:hAnsi="Times"/>
@@ -3548,7 +3535,7 @@
           <w:sz w:val="22"/>
           <w:szCs w:val="22"/>
         </w:rPr>
-        <w:t>))</w:t>
+        <w:t xml:space="preserve"> (</w:t>
       </w:r>
       <w:r>
         <w:rPr>
@@ -3559,6 +3546,28 @@
           <w:sz w:val="22"/>
           <w:szCs w:val="22"/>
         </w:rPr>
+        <w:t>2021</w:t>
+      </w:r>
+      <w:r>
+        <w:rPr>
+          <w:rFonts w:ascii="Times" w:eastAsia="Times New Roman" w:hAnsi="Times"/>
+          <w:i/>
+          <w:iCs/>
+          <w:color w:val="000000" w:themeColor="text1"/>
+          <w:sz w:val="22"/>
+          <w:szCs w:val="22"/>
+        </w:rPr>
+        <w:t>))</w:t>
+      </w:r>
+      <w:r>
+        <w:rPr>
+          <w:rFonts w:ascii="Times" w:eastAsia="Times New Roman" w:hAnsi="Times"/>
+          <w:i/>
+          <w:iCs/>
+          <w:color w:val="000000" w:themeColor="text1"/>
+          <w:sz w:val="22"/>
+          <w:szCs w:val="22"/>
+        </w:rPr>
         <w:t>.”</w:t>
       </w:r>
     </w:p>
@@ -4029,17 +4038,7 @@
           <w:sz w:val="22"/>
           <w:szCs w:val="22"/>
         </w:rPr>
-        <w:t xml:space="preserve"> These two perspectives—cue vs. </w:t>
-      </w:r>
-      <w:r>
-        <w:rPr>
-          <w:rFonts w:ascii="Times" w:eastAsia="Times New Roman" w:hAnsi="Times"/>
-          <w:color w:val="000000" w:themeColor="text1"/>
-          <w:sz w:val="22"/>
-          <w:szCs w:val="22"/>
-        </w:rPr>
-        <w:lastRenderedPageBreak/>
-        <w:t xml:space="preserve">contrast-dependence of talker-specificity—make different predictions but are not distinguished by </w:t>
+        <w:t xml:space="preserve"> These two perspectives—cue vs. contrast-dependence of talker-specificity—make different predictions but are not distinguished by </w:t>
       </w:r>
       <w:proofErr w:type="spellStart"/>
       <w:r>
@@ -4092,6 +4091,7 @@
           <w:sz w:val="22"/>
           <w:szCs w:val="22"/>
         </w:rPr>
+        <w:lastRenderedPageBreak/>
         <w:t xml:space="preserve">In short, the reviewer raises a </w:t>
       </w:r>
       <w:r>
@@ -4574,370 +4574,27 @@
           <w:sz w:val="22"/>
           <w:szCs w:val="22"/>
         </w:rPr>
-        <w:t>We also note that we deliberately avoid reference to talker-specificity or talker-(in)dependence in our case studies. Rather we talk about the adaptive processes that occur with exposure to an unfamiliar talker, leaving open whether these are talker-specific or not. We hope that this—together with the additional changes described above—is sufficient to address the reviewer’s concerns.</w:t>
-      </w:r>
-    </w:p>
-    <w:p>
-      <w:pPr>
-        <w:ind w:firstLine="0"/>
-        <w:rPr>
-          <w:rFonts w:ascii="Times" w:eastAsia="Times New Roman" w:hAnsi="Times"/>
-          <w:color w:val="000000" w:themeColor="text1"/>
-          <w:sz w:val="22"/>
-          <w:szCs w:val="22"/>
-        </w:rPr>
-      </w:pPr>
-    </w:p>
-    <w:p>
-      <w:pPr>
-        <w:ind w:firstLine="0"/>
-        <w:rPr>
-          <w:rFonts w:ascii="Times" w:eastAsia="Times New Roman" w:hAnsi="Times"/>
-          <w:color w:val="000000" w:themeColor="text1"/>
-          <w:sz w:val="22"/>
-          <w:szCs w:val="22"/>
-        </w:rPr>
-      </w:pPr>
-      <w:r>
-        <w:rPr>
-          <w:rFonts w:ascii="Times" w:eastAsia="Times New Roman" w:hAnsi="Times"/>
-          <w:color w:val="000000" w:themeColor="text1"/>
-          <w:sz w:val="22"/>
-          <w:szCs w:val="22"/>
-        </w:rPr>
-        <w:t>Critically,</w:t>
-      </w:r>
-      <w:r>
-        <w:rPr>
-          <w:rFonts w:ascii="Times" w:eastAsia="Times New Roman" w:hAnsi="Times"/>
-          <w:color w:val="000000" w:themeColor="text1"/>
-          <w:sz w:val="22"/>
-          <w:szCs w:val="22"/>
-        </w:rPr>
-        <w:t xml:space="preserve"> </w:t>
-      </w:r>
-      <w:r>
-        <w:rPr>
-          <w:rFonts w:ascii="Times" w:eastAsia="Times New Roman" w:hAnsi="Times"/>
-          <w:color w:val="000000" w:themeColor="text1"/>
-          <w:sz w:val="22"/>
-          <w:szCs w:val="22"/>
-        </w:rPr>
-        <w:t xml:space="preserve">no aspect of </w:t>
-      </w:r>
-      <w:r>
-        <w:rPr>
-          <w:rFonts w:ascii="Times" w:eastAsia="Times New Roman" w:hAnsi="Times"/>
-          <w:color w:val="000000" w:themeColor="text1"/>
-          <w:sz w:val="22"/>
-          <w:szCs w:val="22"/>
-        </w:rPr>
-        <w:t>ASP</w:t>
-      </w:r>
-      <w:r>
-        <w:rPr>
-          <w:rFonts w:ascii="Times" w:eastAsia="Times New Roman" w:hAnsi="Times"/>
-          <w:color w:val="000000" w:themeColor="text1"/>
-          <w:sz w:val="22"/>
-          <w:szCs w:val="22"/>
-        </w:rPr>
-        <w:t xml:space="preserve"> </w:t>
-      </w:r>
-      <w:r>
-        <w:rPr>
-          <w:rFonts w:ascii="Times" w:eastAsia="Times New Roman" w:hAnsi="Times"/>
-          <w:color w:val="000000" w:themeColor="text1"/>
-          <w:sz w:val="22"/>
-          <w:szCs w:val="22"/>
-        </w:rPr>
-        <w:t xml:space="preserve">is specific to /d/-/t/. Once relevant resources </w:t>
-      </w:r>
-      <w:r>
-        <w:rPr>
-          <w:rFonts w:ascii="Times" w:eastAsia="Times New Roman" w:hAnsi="Times"/>
-          <w:color w:val="000000" w:themeColor="text1"/>
-          <w:sz w:val="22"/>
-          <w:szCs w:val="22"/>
-        </w:rPr>
-        <w:t xml:space="preserve">for other contrasts </w:t>
-      </w:r>
-      <w:r>
-        <w:rPr>
-          <w:rFonts w:ascii="Times" w:eastAsia="Times New Roman" w:hAnsi="Times"/>
-          <w:color w:val="000000" w:themeColor="text1"/>
-          <w:sz w:val="22"/>
-          <w:szCs w:val="22"/>
-        </w:rPr>
-        <w:t xml:space="preserve">(e.g., fricatives) </w:t>
-      </w:r>
-      <w:r>
-        <w:rPr>
-          <w:rFonts w:ascii="Times" w:eastAsia="Times New Roman" w:hAnsi="Times"/>
-          <w:color w:val="000000" w:themeColor="text1"/>
-          <w:sz w:val="22"/>
-          <w:szCs w:val="22"/>
-        </w:rPr>
-        <w:t>become available, ASP is</w:t>
-      </w:r>
-      <w:r>
-        <w:rPr>
-          <w:rFonts w:ascii="Times" w:eastAsia="Times New Roman" w:hAnsi="Times"/>
-          <w:color w:val="000000" w:themeColor="text1"/>
-          <w:sz w:val="22"/>
-          <w:szCs w:val="22"/>
-        </w:rPr>
-        <w:t xml:space="preserve"> readily extendable to </w:t>
-      </w:r>
-      <w:r>
-        <w:rPr>
-          <w:rFonts w:ascii="Times" w:eastAsia="Times New Roman" w:hAnsi="Times"/>
-          <w:color w:val="000000" w:themeColor="text1"/>
-          <w:sz w:val="22"/>
-          <w:szCs w:val="22"/>
-        </w:rPr>
-        <w:t>those</w:t>
-      </w:r>
-      <w:r>
-        <w:rPr>
-          <w:rFonts w:ascii="Times" w:eastAsia="Times New Roman" w:hAnsi="Times"/>
-          <w:color w:val="000000" w:themeColor="text1"/>
-          <w:sz w:val="22"/>
-          <w:szCs w:val="22"/>
-        </w:rPr>
-        <w:t xml:space="preserve"> contrasts. </w:t>
-      </w:r>
-      <w:r>
-        <w:rPr>
-          <w:rFonts w:ascii="Times" w:eastAsia="Times New Roman" w:hAnsi="Times"/>
-          <w:color w:val="000000" w:themeColor="text1"/>
-          <w:sz w:val="22"/>
-          <w:szCs w:val="22"/>
-        </w:rPr>
-        <w:t>We</w:t>
-      </w:r>
-      <w:r>
-        <w:rPr>
-          <w:rFonts w:ascii="Times" w:eastAsia="Times New Roman" w:hAnsi="Times"/>
-          <w:color w:val="000000" w:themeColor="text1"/>
-          <w:sz w:val="22"/>
-          <w:szCs w:val="22"/>
-        </w:rPr>
-        <w:t xml:space="preserve"> hope that other researchers with </w:t>
-      </w:r>
-      <w:r>
-        <w:rPr>
-          <w:rFonts w:ascii="Times" w:eastAsia="Times New Roman" w:hAnsi="Times"/>
-          <w:color w:val="000000" w:themeColor="text1"/>
-          <w:sz w:val="22"/>
-          <w:szCs w:val="22"/>
-        </w:rPr>
-        <w:t xml:space="preserve">such resources </w:t>
-      </w:r>
-      <w:r>
-        <w:rPr>
-          <w:rFonts w:ascii="Times" w:eastAsia="Times New Roman" w:hAnsi="Times"/>
-          <w:color w:val="000000" w:themeColor="text1"/>
-          <w:sz w:val="22"/>
-          <w:szCs w:val="22"/>
-        </w:rPr>
-        <w:t>will</w:t>
-      </w:r>
-      <w:r>
-        <w:rPr>
-          <w:rFonts w:ascii="Times" w:eastAsia="Times New Roman" w:hAnsi="Times"/>
-          <w:color w:val="000000" w:themeColor="text1"/>
-          <w:sz w:val="22"/>
-          <w:szCs w:val="22"/>
-        </w:rPr>
-        <w:t xml:space="preserve"> expand the scope of </w:t>
-      </w:r>
-      <w:r>
-        <w:rPr>
-          <w:rFonts w:ascii="Times" w:eastAsia="Times New Roman" w:hAnsi="Times"/>
-          <w:color w:val="000000" w:themeColor="text1"/>
-          <w:sz w:val="22"/>
-          <w:szCs w:val="22"/>
-        </w:rPr>
-        <w:t>insights provided in our current manuscript</w:t>
-      </w:r>
-      <w:r>
-        <w:rPr>
-          <w:rFonts w:ascii="Times" w:eastAsia="Times New Roman" w:hAnsi="Times"/>
-          <w:color w:val="000000" w:themeColor="text1"/>
-          <w:sz w:val="22"/>
-          <w:szCs w:val="22"/>
-        </w:rPr>
-        <w:t>.</w:t>
-      </w:r>
-    </w:p>
-    <w:p>
-      <w:pPr>
-        <w:ind w:firstLine="0"/>
-        <w:rPr>
-          <w:rFonts w:ascii="Times" w:eastAsia="Times New Roman" w:hAnsi="Times"/>
-          <w:color w:val="000000" w:themeColor="text1"/>
-          <w:sz w:val="22"/>
-          <w:szCs w:val="22"/>
-        </w:rPr>
-      </w:pPr>
-    </w:p>
-    <w:p>
-      <w:pPr>
-        <w:ind w:firstLine="0"/>
-        <w:rPr>
-          <w:rFonts w:ascii="Times" w:eastAsia="Times New Roman" w:hAnsi="Times"/>
-          <w:color w:val="000000" w:themeColor="text1"/>
-          <w:sz w:val="22"/>
-          <w:szCs w:val="22"/>
-        </w:rPr>
-      </w:pPr>
-      <w:r>
-        <w:rPr>
-          <w:rFonts w:ascii="Times" w:eastAsia="Times New Roman" w:hAnsi="Times"/>
-          <w:color w:val="000000" w:themeColor="text1"/>
-          <w:sz w:val="22"/>
-          <w:szCs w:val="22"/>
-        </w:rPr>
-        <w:t xml:space="preserve">As an aside, we note that issues of talker-specificity are a bit more complicated than they are usually discussed (e.g., generalization across talkers does </w:t>
-      </w:r>
-      <w:r>
-        <w:rPr>
-          <w:rFonts w:ascii="Times" w:eastAsia="Times New Roman" w:hAnsi="Times"/>
-          <w:i/>
-          <w:iCs/>
-          <w:color w:val="000000" w:themeColor="text1"/>
-          <w:sz w:val="22"/>
-          <w:szCs w:val="22"/>
-        </w:rPr>
-        <w:t>not</w:t>
-      </w:r>
-      <w:r>
-        <w:rPr>
-          <w:rFonts w:ascii="Times" w:eastAsia="Times New Roman" w:hAnsi="Times"/>
-          <w:color w:val="000000" w:themeColor="text1"/>
-          <w:sz w:val="22"/>
-          <w:szCs w:val="22"/>
-        </w:rPr>
-        <w:t xml:space="preserve"> necessarily argue against talker-specificity, e.g., if the speech rate of the two talkers is similar, as it was in </w:t>
-      </w:r>
-      <w:proofErr w:type="spellStart"/>
-      <w:r>
-        <w:rPr>
-          <w:rFonts w:ascii="Times" w:eastAsia="Times New Roman" w:hAnsi="Times"/>
-          <w:color w:val="000000" w:themeColor="text1"/>
-          <w:sz w:val="22"/>
-          <w:szCs w:val="22"/>
-        </w:rPr>
-        <w:t>Kraljic’s</w:t>
-      </w:r>
-      <w:proofErr w:type="spellEnd"/>
-      <w:r>
-        <w:rPr>
-          <w:rFonts w:ascii="Times" w:eastAsia="Times New Roman" w:hAnsi="Times"/>
-          <w:color w:val="000000" w:themeColor="text1"/>
-          <w:sz w:val="22"/>
-          <w:szCs w:val="22"/>
-        </w:rPr>
-        <w:t xml:space="preserve"> experiment).</w:t>
-      </w:r>
-      <w:r>
-        <w:rPr>
-          <w:rFonts w:ascii="Times" w:eastAsia="Times New Roman" w:hAnsi="Times"/>
-          <w:color w:val="000000" w:themeColor="text1"/>
-          <w:sz w:val="22"/>
-          <w:szCs w:val="22"/>
-        </w:rPr>
-        <w:t xml:space="preserve"> </w:t>
-      </w:r>
-      <w:r>
-        <w:rPr>
-          <w:rFonts w:ascii="Times" w:eastAsia="Times New Roman" w:hAnsi="Times"/>
-          <w:color w:val="000000" w:themeColor="text1"/>
-          <w:sz w:val="22"/>
-          <w:szCs w:val="22"/>
-        </w:rPr>
-        <w:t>As discussed in Kleinschmidt &amp; Jaeger (2015) talker-specificity and cross-talker generalization can be productively understood as inferences, rather than either being there or not.</w:t>
-      </w:r>
-      <w:r>
-        <w:rPr>
-          <w:rFonts w:ascii="Times" w:eastAsia="Times New Roman" w:hAnsi="Times"/>
-          <w:color w:val="000000" w:themeColor="text1"/>
-          <w:sz w:val="22"/>
-          <w:szCs w:val="22"/>
-        </w:rPr>
-        <w:t xml:space="preserve"> The complexity is even more exacerbated for </w:t>
-      </w:r>
-      <w:r>
-        <w:rPr>
-          <w:rFonts w:ascii="Times" w:eastAsia="Times New Roman" w:hAnsi="Times"/>
-          <w:color w:val="000000" w:themeColor="text1"/>
-          <w:sz w:val="22"/>
-          <w:szCs w:val="22"/>
-        </w:rPr>
-        <w:t xml:space="preserve">cases of </w:t>
-      </w:r>
-      <w:r>
-        <w:rPr>
-          <w:rFonts w:ascii="Times" w:eastAsia="Times New Roman" w:hAnsi="Times"/>
-          <w:color w:val="000000" w:themeColor="text1"/>
-          <w:sz w:val="22"/>
-          <w:szCs w:val="22"/>
-        </w:rPr>
-        <w:t>L2 accent adaptation, which we explore in Case Study 2. The listener’s prior experiences with a given accent as well as specific characteristics of a given L2 talker affects the inferences being drawn in perception. In this light, the current choice of the /</w:t>
-      </w:r>
-      <w:r>
-        <w:rPr>
-          <w:rFonts w:ascii="Times" w:eastAsia="Times New Roman" w:hAnsi="Times"/>
-          <w:color w:val="000000" w:themeColor="text1"/>
-          <w:sz w:val="22"/>
-          <w:szCs w:val="22"/>
-        </w:rPr>
-        <w:t>d</w:t>
-      </w:r>
-      <w:r>
-        <w:rPr>
-          <w:rFonts w:ascii="Times" w:eastAsia="Times New Roman" w:hAnsi="Times"/>
-          <w:color w:val="000000" w:themeColor="text1"/>
-          <w:sz w:val="22"/>
-          <w:szCs w:val="22"/>
-        </w:rPr>
-        <w:t>/-/</w:t>
-      </w:r>
-      <w:r>
-        <w:rPr>
-          <w:rFonts w:ascii="Times" w:eastAsia="Times New Roman" w:hAnsi="Times"/>
-          <w:color w:val="000000" w:themeColor="text1"/>
-          <w:sz w:val="22"/>
-          <w:szCs w:val="22"/>
-        </w:rPr>
-        <w:t>t</w:t>
-      </w:r>
-      <w:r>
-        <w:rPr>
-          <w:rFonts w:ascii="Times" w:eastAsia="Times New Roman" w:hAnsi="Times"/>
-          <w:color w:val="000000" w:themeColor="text1"/>
-          <w:sz w:val="22"/>
-          <w:szCs w:val="22"/>
-        </w:rPr>
-        <w:t>/ contrast,</w:t>
-      </w:r>
-      <w:r>
-        <w:rPr>
-          <w:rFonts w:ascii="Times" w:eastAsia="Times New Roman" w:hAnsi="Times"/>
-          <w:color w:val="000000" w:themeColor="text1"/>
-          <w:sz w:val="22"/>
-          <w:szCs w:val="22"/>
-        </w:rPr>
-        <w:t xml:space="preserve"> we believe,</w:t>
-      </w:r>
-      <w:r>
-        <w:rPr>
-          <w:rFonts w:ascii="Times" w:eastAsia="Times New Roman" w:hAnsi="Times"/>
-          <w:color w:val="000000" w:themeColor="text1"/>
-          <w:sz w:val="22"/>
-          <w:szCs w:val="22"/>
-        </w:rPr>
-        <w:t xml:space="preserve"> is as good as any other contrast. </w:t>
+        <w:t xml:space="preserve">We also note that we deliberately avoid reference to talker-specificity or talker-(in)dependence in our case studies. Rather we talk about the adaptive processes that occur with exposure to an unfamiliar talker, leaving open whether these are talker-specific or not. </w:t>
+      </w:r>
+      <w:r>
+        <w:rPr>
+          <w:rFonts w:ascii="Times" w:eastAsia="Times New Roman" w:hAnsi="Times"/>
+          <w:b/>
+          <w:bCs/>
+          <w:color w:val="000000" w:themeColor="text1"/>
+          <w:sz w:val="22"/>
+          <w:szCs w:val="22"/>
+        </w:rPr>
+        <w:t xml:space="preserve">This is now stated in a new footnote on p. 38. </w:t>
+      </w:r>
+      <w:r>
+        <w:rPr>
+          <w:rFonts w:ascii="Times" w:eastAsia="Times New Roman" w:hAnsi="Times"/>
+          <w:color w:val="000000" w:themeColor="text1"/>
+          <w:sz w:val="22"/>
+          <w:szCs w:val="22"/>
+        </w:rPr>
+        <w:t>We hope that this—together with the additional changes described above—is sufficient to address the reviewer’s concerns.</w:t>
       </w:r>
     </w:p>
     <w:p>
@@ -5065,17 +4722,7 @@
           <w:sz w:val="22"/>
           <w:szCs w:val="22"/>
         </w:rPr>
-        <w:t xml:space="preserve">, 2020), where they've argued </w:t>
-      </w:r>
-      <w:r>
-        <w:rPr>
-          <w:rFonts w:ascii="Times" w:eastAsia="Times New Roman" w:hAnsi="Times"/>
-          <w:color w:val="0031E6"/>
-          <w:sz w:val="22"/>
-          <w:szCs w:val="22"/>
-        </w:rPr>
-        <w:lastRenderedPageBreak/>
-        <w:t>that this adaptation does *not* occur at a post-perceptual decision stage but instead involves a *perceptual* adjustment.</w:t>
+        <w:t>, 2020), where they've argued that this adaptation does *not* occur at a post-perceptual decision stage but instead involves a *perceptual* adjustment.</w:t>
       </w:r>
       <w:r>
         <w:rPr>
@@ -5536,7 +5183,19 @@
           <w:sz w:val="22"/>
           <w:szCs w:val="22"/>
         </w:rPr>
-        <w:t>We have removed any mention of SD16 from the section on decision-making, and now discuss it in the preceding section on changes in representations</w:t>
+        <w:t xml:space="preserve">We have removed any mention of SD16 from the section on </w:t>
+      </w:r>
+      <w:r>
+        <w:rPr>
+          <w:rFonts w:ascii="Times" w:eastAsia="Times New Roman" w:hAnsi="Times"/>
+          <w:b/>
+          <w:bCs/>
+          <w:color w:val="000000" w:themeColor="text1"/>
+          <w:sz w:val="22"/>
+          <w:szCs w:val="22"/>
+        </w:rPr>
+        <w:lastRenderedPageBreak/>
+        <w:t>decision-making, and now discuss it in the preceding section on changes in representations</w:t>
       </w:r>
       <w:r>
         <w:rPr>
@@ -6448,7 +6107,7 @@
           <w:sz w:val="22"/>
           <w:szCs w:val="22"/>
         </w:rPr>
-        <w:t xml:space="preserve">-Lugo, &amp; Kurumada, 2021; Tan, </w:t>
+        <w:t xml:space="preserve">-Lugo, &amp; </w:t>
       </w:r>
       <w:proofErr w:type="spellStart"/>
       <w:r>
@@ -6458,6 +6117,26 @@
           <w:sz w:val="22"/>
           <w:szCs w:val="22"/>
         </w:rPr>
+        <w:t>Kurumada</w:t>
+      </w:r>
+      <w:proofErr w:type="spellEnd"/>
+      <w:r>
+        <w:rPr>
+          <w:rFonts w:ascii="Times" w:eastAsia="Times New Roman" w:hAnsi="Times"/>
+          <w:color w:val="000000" w:themeColor="text1"/>
+          <w:sz w:val="22"/>
+          <w:szCs w:val="22"/>
+        </w:rPr>
+        <w:t xml:space="preserve">, 2021; Tan, </w:t>
+      </w:r>
+      <w:proofErr w:type="spellStart"/>
+      <w:r>
+        <w:rPr>
+          <w:rFonts w:ascii="Times" w:eastAsia="Times New Roman" w:hAnsi="Times"/>
+          <w:color w:val="000000" w:themeColor="text1"/>
+          <w:sz w:val="22"/>
+          <w:szCs w:val="22"/>
+        </w:rPr>
         <w:t>Xie</w:t>
       </w:r>
       <w:proofErr w:type="spellEnd"/>
@@ -6508,56 +6187,38 @@
           <w:sz w:val="22"/>
           <w:szCs w:val="22"/>
         </w:rPr>
-        <w:lastRenderedPageBreak/>
-        <w:t xml:space="preserve">As such, I could have used a bit more explanation as to why prediction error is viewed as a signal to guide *post-perceptual* decisions (p. 28). Prediction error need not be conceptualized as relating to post-perceptual changes; indeed, phenomena like phonetic recalibration has often been described as a perceptual learning phenomenon (even dating back to the papers where the paradigm was introduced, such as Norris et al., 2003), which suggests a low-level perceptual locus rather than a post-perceptual locus (Goldstone, 1998). Furthermore, some work suggests that prediction error may be functionally equivalent to top-down feedback (i.e., may have a perceptual locus; Luthra et al., 2021, PB&amp;R). What, then, leads the authors to describe this phenomenon in terms of changes to post-perceptual biases? If this is just one possible view of how such learning should occur, I'd encourage the authors to say so explicitly. For instance, </w:t>
-      </w:r>
-      <w:commentRangeStart w:id="3"/>
-      <w:r>
+        <w:t>As such, I could have used a bit more explanation as to why prediction error is viewed as a signal to guide *post-perceptual* decisions (p. 28). Prediction error need not be conceptualized as relating to post-perceptual changes; indeed, phenomena like phonetic recalibration has often been described as a perceptual learning phenomenon (even dating back to the papers where the paradigm was introduced, such as Norris et al., 2003), which suggests a low-level perceptual locus rather than a post-perceptual locus (Goldstone, 1998). Furthermore, some work suggests that prediction error may be functionally equivalent to top-down feedback (i.e., may have a perceptual locus; Luthra et al., 2021, PB&amp;R). What, then, leads the authors to describe this phenomenon in terms of changes to post-perceptual biases? If this is just one possible view of how such learning should occur, I'd encourage the authors to say so explicitly. For instance, the sentence "Participants can use this prediction error—operationalized here as the surprisal (|) of the category label given the acoustic input—to adapt the biases for all categories" (lines 582-584) could be preceded with a clause like "Under the view that talker adaptation reflects changes at a post-perceptual stage of speech processing."</w:t>
+      </w:r>
+    </w:p>
+    <w:p>
+      <w:pPr>
+        <w:ind w:firstLine="0"/>
         <w:rPr>
           <w:rFonts w:ascii="Times" w:eastAsia="Times New Roman" w:hAnsi="Times"/>
           <w:color w:val="0031E6"/>
           <w:sz w:val="22"/>
           <w:szCs w:val="22"/>
         </w:rPr>
-        <w:t>the sentence "Participants can use this prediction error—operationalized here as the surprisal (|) of the category label given the acoustic input—to adapt the biases for all categories" (lines 582-584) could be preceded with a clause like "Under the view that talker adaptation reflects changes at a post-perceptual stage of speech processing."</w:t>
-      </w:r>
-      <w:commentRangeEnd w:id="3"/>
-      <w:r>
-        <w:rPr>
-          <w:rStyle w:val="CommentReference"/>
-        </w:rPr>
-        <w:commentReference w:id="3"/>
-      </w:r>
+      </w:pPr>
     </w:p>
     <w:p>
       <w:pPr>
         <w:ind w:firstLine="0"/>
         <w:rPr>
           <w:rFonts w:ascii="Times" w:eastAsia="Times New Roman" w:hAnsi="Times"/>
-          <w:color w:val="0031E6"/>
-          <w:sz w:val="22"/>
-          <w:szCs w:val="22"/>
-        </w:rPr>
-      </w:pPr>
-    </w:p>
-    <w:p>
-      <w:pPr>
-        <w:ind w:firstLine="0"/>
-        <w:rPr>
-          <w:rFonts w:ascii="Times" w:eastAsia="Times New Roman" w:hAnsi="Times"/>
-          <w:color w:val="000000" w:themeColor="text1"/>
-          <w:sz w:val="22"/>
-          <w:szCs w:val="22"/>
-        </w:rPr>
-      </w:pPr>
-      <w:r>
-        <w:rPr>
-          <w:rFonts w:ascii="Times" w:eastAsia="Times New Roman" w:hAnsi="Times"/>
-          <w:color w:val="000000" w:themeColor="text1"/>
-          <w:sz w:val="22"/>
-          <w:szCs w:val="22"/>
-        </w:rPr>
-        <w:t xml:space="preserve">Another very helpful observation. Thank you. </w:t>
+          <w:color w:val="000000" w:themeColor="text1"/>
+          <w:sz w:val="22"/>
+          <w:szCs w:val="22"/>
+        </w:rPr>
+      </w:pPr>
+      <w:r>
+        <w:rPr>
+          <w:rFonts w:ascii="Times" w:eastAsia="Times New Roman" w:hAnsi="Times"/>
+          <w:color w:val="000000" w:themeColor="text1"/>
+          <w:sz w:val="22"/>
+          <w:szCs w:val="22"/>
+        </w:rPr>
+        <w:t xml:space="preserve">Another very helpful observation. </w:t>
       </w:r>
       <w:r>
         <w:rPr>
@@ -6568,7 +6229,16 @@
           <w:sz w:val="22"/>
           <w:szCs w:val="22"/>
         </w:rPr>
-        <w:t>W</w:t>
+        <w:t xml:space="preserve">We have added the sentence as suggested by the reviewer. </w:t>
+      </w:r>
+      <w:r>
+        <w:rPr>
+          <w:rFonts w:ascii="Times" w:eastAsia="Times New Roman" w:hAnsi="Times"/>
+          <w:color w:val="000000" w:themeColor="text1"/>
+          <w:sz w:val="22"/>
+          <w:szCs w:val="22"/>
+        </w:rPr>
+        <w:t xml:space="preserve">Thank you. </w:t>
       </w:r>
       <w:r>
         <w:rPr>
@@ -6579,9 +6249,41 @@
           <w:sz w:val="22"/>
           <w:szCs w:val="22"/>
         </w:rPr>
-        <w:t xml:space="preserve">e now clarify that </w:t>
-      </w:r>
-      <w:proofErr w:type="gramStart"/>
+        <w:t>W</w:t>
+      </w:r>
+      <w:r>
+        <w:rPr>
+          <w:rFonts w:ascii="Times" w:eastAsia="Times New Roman" w:hAnsi="Times"/>
+          <w:b/>
+          <w:bCs/>
+          <w:color w:val="000000" w:themeColor="text1"/>
+          <w:sz w:val="22"/>
+          <w:szCs w:val="22"/>
+        </w:rPr>
+        <w:t xml:space="preserve">e now </w:t>
+      </w:r>
+      <w:r>
+        <w:rPr>
+          <w:rFonts w:ascii="Times" w:eastAsia="Times New Roman" w:hAnsi="Times"/>
+          <w:b/>
+          <w:bCs/>
+          <w:color w:val="000000" w:themeColor="text1"/>
+          <w:sz w:val="22"/>
+          <w:szCs w:val="22"/>
+        </w:rPr>
+        <w:t xml:space="preserve">also </w:t>
+      </w:r>
+      <w:r>
+        <w:rPr>
+          <w:rFonts w:ascii="Times" w:eastAsia="Times New Roman" w:hAnsi="Times"/>
+          <w:b/>
+          <w:bCs/>
+          <w:color w:val="000000" w:themeColor="text1"/>
+          <w:sz w:val="22"/>
+          <w:szCs w:val="22"/>
+        </w:rPr>
+        <w:t xml:space="preserve">clarify that </w:t>
+      </w:r>
       <w:r>
         <w:rPr>
           <w:rFonts w:ascii="Times" w:eastAsia="Times New Roman" w:hAnsi="Times"/>
@@ -6604,9 +6306,8 @@
           <w:sz w:val="22"/>
           <w:szCs w:val="22"/>
         </w:rPr>
-        <w:t xml:space="preserve"> of</w:t>
-      </w:r>
-      <w:proofErr w:type="gramEnd"/>
+        <w:t xml:space="preserve"> of the three change models are </w:t>
+      </w:r>
       <w:r>
         <w:rPr>
           <w:rFonts w:ascii="Times" w:eastAsia="Times New Roman" w:hAnsi="Times"/>
@@ -6616,7 +6317,7 @@
           <w:sz w:val="22"/>
           <w:szCs w:val="22"/>
         </w:rPr>
-        <w:t xml:space="preserve"> the three change models are </w:t>
+        <w:t xml:space="preserve">sensitive to </w:t>
       </w:r>
       <w:r>
         <w:rPr>
@@ -6627,7 +6328,457 @@
           <w:sz w:val="22"/>
           <w:szCs w:val="22"/>
         </w:rPr>
-        <w:t xml:space="preserve">sensitive to </w:t>
+        <w:t xml:space="preserve">prediction errors </w:t>
+      </w:r>
+      <w:r>
+        <w:rPr>
+          <w:rFonts w:ascii="Times" w:eastAsia="Times New Roman" w:hAnsi="Times"/>
+          <w:color w:val="000000" w:themeColor="text1"/>
+          <w:sz w:val="22"/>
+          <w:szCs w:val="22"/>
+        </w:rPr>
+        <w:t>(</w:t>
+      </w:r>
+      <w:r>
+        <w:rPr>
+          <w:rFonts w:ascii="Times" w:eastAsia="Times New Roman" w:hAnsi="Times"/>
+          <w:color w:val="000000" w:themeColor="text1"/>
+          <w:sz w:val="22"/>
+          <w:szCs w:val="22"/>
+        </w:rPr>
+        <w:t>f</w:t>
+      </w:r>
+      <w:r>
+        <w:rPr>
+          <w:rFonts w:ascii="Times" w:eastAsia="Times New Roman" w:hAnsi="Times"/>
+          <w:color w:val="000000" w:themeColor="text1"/>
+          <w:sz w:val="22"/>
+          <w:szCs w:val="22"/>
+        </w:rPr>
+        <w:t>ootnote</w:t>
+      </w:r>
+      <w:r>
+        <w:rPr>
+          <w:rFonts w:ascii="Times" w:eastAsia="Times New Roman" w:hAnsi="Times"/>
+          <w:color w:val="000000" w:themeColor="text1"/>
+          <w:sz w:val="22"/>
+          <w:szCs w:val="22"/>
+        </w:rPr>
+        <w:t xml:space="preserve"> </w:t>
+      </w:r>
+      <w:r>
+        <w:rPr>
+          <w:rFonts w:ascii="Times" w:eastAsia="Times New Roman" w:hAnsi="Times"/>
+          <w:color w:val="000000" w:themeColor="text1"/>
+          <w:sz w:val="22"/>
+          <w:szCs w:val="22"/>
+        </w:rPr>
+        <w:t>7, p.29)</w:t>
+      </w:r>
+      <w:r>
+        <w:rPr>
+          <w:rFonts w:ascii="Times" w:eastAsia="Times New Roman" w:hAnsi="Times"/>
+          <w:color w:val="000000" w:themeColor="text1"/>
+          <w:sz w:val="22"/>
+          <w:szCs w:val="22"/>
+        </w:rPr>
+        <w:t>.</w:t>
+      </w:r>
+      <w:r>
+        <w:rPr>
+          <w:rFonts w:ascii="Times" w:eastAsia="Times New Roman" w:hAnsi="Times"/>
+          <w:color w:val="000000" w:themeColor="text1"/>
+          <w:sz w:val="22"/>
+          <w:szCs w:val="22"/>
+        </w:rPr>
+        <w:t xml:space="preserve"> </w:t>
+      </w:r>
+      <w:r>
+        <w:rPr>
+          <w:rFonts w:ascii="Times" w:eastAsia="Times New Roman" w:hAnsi="Times"/>
+          <w:color w:val="000000" w:themeColor="text1"/>
+          <w:sz w:val="22"/>
+          <w:szCs w:val="22"/>
+        </w:rPr>
+        <w:t xml:space="preserve">Kleinschmidt </w:t>
+      </w:r>
+      <w:r>
+        <w:rPr>
+          <w:rFonts w:ascii="Times" w:eastAsia="Times New Roman" w:hAnsi="Times"/>
+          <w:color w:val="000000" w:themeColor="text1"/>
+          <w:sz w:val="22"/>
+          <w:szCs w:val="22"/>
+        </w:rPr>
+        <w:t>and</w:t>
+      </w:r>
+      <w:r>
+        <w:rPr>
+          <w:rFonts w:ascii="Times" w:eastAsia="Times New Roman" w:hAnsi="Times"/>
+          <w:color w:val="000000" w:themeColor="text1"/>
+          <w:sz w:val="22"/>
+          <w:szCs w:val="22"/>
+        </w:rPr>
+        <w:t xml:space="preserve"> Jaeger (2015), for example, </w:t>
+      </w:r>
+      <w:r>
+        <w:rPr>
+          <w:rFonts w:ascii="Times" w:eastAsia="Times New Roman" w:hAnsi="Times"/>
+          <w:color w:val="000000" w:themeColor="text1"/>
+          <w:sz w:val="22"/>
+          <w:szCs w:val="22"/>
+        </w:rPr>
+        <w:t>presents</w:t>
+      </w:r>
+      <w:r>
+        <w:rPr>
+          <w:rFonts w:ascii="Times" w:eastAsia="Times New Roman" w:hAnsi="Times"/>
+          <w:color w:val="000000" w:themeColor="text1"/>
+          <w:sz w:val="22"/>
+          <w:szCs w:val="22"/>
+        </w:rPr>
+        <w:t xml:space="preserve"> a model of </w:t>
+      </w:r>
+      <w:r>
+        <w:rPr>
+          <w:rFonts w:ascii="Times" w:eastAsia="Times New Roman" w:hAnsi="Times"/>
+          <w:i/>
+          <w:iCs/>
+          <w:color w:val="000000" w:themeColor="text1"/>
+          <w:sz w:val="22"/>
+          <w:szCs w:val="22"/>
+        </w:rPr>
+        <w:lastRenderedPageBreak/>
+        <w:t>perceptual learning</w:t>
+      </w:r>
+      <w:r>
+        <w:rPr>
+          <w:rFonts w:ascii="Times" w:eastAsia="Times New Roman" w:hAnsi="Times"/>
+          <w:color w:val="000000" w:themeColor="text1"/>
+          <w:sz w:val="22"/>
+          <w:szCs w:val="22"/>
+        </w:rPr>
+        <w:t xml:space="preserve"> that is sensitive to prediction errors (see </w:t>
+      </w:r>
+      <w:r>
+        <w:rPr>
+          <w:rFonts w:ascii="Times" w:eastAsia="Times New Roman" w:hAnsi="Times"/>
+          <w:color w:val="000000" w:themeColor="text1"/>
+          <w:sz w:val="22"/>
+          <w:szCs w:val="22"/>
+        </w:rPr>
+        <w:t xml:space="preserve">Jaeger et al., 2019 for </w:t>
+      </w:r>
+      <w:r>
+        <w:rPr>
+          <w:rFonts w:ascii="Times" w:eastAsia="Times New Roman" w:hAnsi="Times"/>
+          <w:color w:val="000000" w:themeColor="text1"/>
+          <w:sz w:val="22"/>
+          <w:szCs w:val="22"/>
+        </w:rPr>
+        <w:t xml:space="preserve">discussion and demonstration of how Bayesian belief-updating without ever referring to prediction errors is </w:t>
+      </w:r>
+      <w:proofErr w:type="gramStart"/>
+      <w:r>
+        <w:rPr>
+          <w:rFonts w:ascii="Times" w:eastAsia="Times New Roman" w:hAnsi="Times"/>
+          <w:color w:val="000000" w:themeColor="text1"/>
+          <w:sz w:val="22"/>
+          <w:szCs w:val="22"/>
+        </w:rPr>
+        <w:t>actually</w:t>
+      </w:r>
+      <w:r>
+        <w:rPr>
+          <w:rFonts w:ascii="Times" w:eastAsia="Times New Roman" w:hAnsi="Times"/>
+          <w:color w:val="000000" w:themeColor="text1"/>
+          <w:sz w:val="22"/>
+          <w:szCs w:val="22"/>
+        </w:rPr>
+        <w:t xml:space="preserve"> </w:t>
+      </w:r>
+      <w:r>
+        <w:rPr>
+          <w:rFonts w:ascii="Times" w:eastAsia="Times New Roman" w:hAnsi="Times"/>
+          <w:color w:val="000000" w:themeColor="text1"/>
+          <w:sz w:val="22"/>
+          <w:szCs w:val="22"/>
+        </w:rPr>
+        <w:t>sensitive</w:t>
+      </w:r>
+      <w:proofErr w:type="gramEnd"/>
+      <w:r>
+        <w:rPr>
+          <w:rFonts w:ascii="Times" w:eastAsia="Times New Roman" w:hAnsi="Times"/>
+          <w:color w:val="000000" w:themeColor="text1"/>
+          <w:sz w:val="22"/>
+          <w:szCs w:val="22"/>
+        </w:rPr>
+        <w:t xml:space="preserve"> to prediction errors). We have also removed the paragraph with links to the prediction error literature, in order to avoid that this aspect is seen as particular to this change model.</w:t>
+      </w:r>
+    </w:p>
+    <w:p>
+      <w:pPr>
+        <w:ind w:firstLine="0"/>
+        <w:rPr>
+          <w:rFonts w:ascii="Times" w:eastAsia="Times New Roman" w:hAnsi="Times"/>
+          <w:color w:val="000000" w:themeColor="text1"/>
+          <w:sz w:val="22"/>
+          <w:szCs w:val="22"/>
+        </w:rPr>
+      </w:pPr>
+    </w:p>
+    <w:p>
+      <w:pPr>
+        <w:ind w:firstLine="0"/>
+        <w:rPr>
+          <w:rFonts w:ascii="Times" w:eastAsia="Times New Roman" w:hAnsi="Times"/>
+          <w:color w:val="000000" w:themeColor="text1"/>
+          <w:sz w:val="22"/>
+          <w:szCs w:val="22"/>
+        </w:rPr>
+      </w:pPr>
+      <w:r>
+        <w:rPr>
+          <w:rFonts w:ascii="Times" w:eastAsia="Times New Roman" w:hAnsi="Times"/>
+          <w:color w:val="000000" w:themeColor="text1"/>
+          <w:sz w:val="22"/>
+          <w:szCs w:val="22"/>
+        </w:rPr>
+        <w:t>P</w:t>
+      </w:r>
+      <w:r>
+        <w:rPr>
+          <w:rFonts w:ascii="Times" w:eastAsia="Times New Roman" w:hAnsi="Times"/>
+          <w:color w:val="000000" w:themeColor="text1"/>
+          <w:sz w:val="22"/>
+          <w:szCs w:val="22"/>
+        </w:rPr>
+        <w:t xml:space="preserve">rediction errors can—and probably do—exist at many levels of </w:t>
+      </w:r>
+      <w:commentRangeStart w:id="3"/>
+      <w:commentRangeStart w:id="4"/>
+      <w:r>
+        <w:rPr>
+          <w:rFonts w:ascii="Times" w:eastAsia="Times New Roman" w:hAnsi="Times"/>
+          <w:color w:val="000000" w:themeColor="text1"/>
+          <w:sz w:val="22"/>
+          <w:szCs w:val="22"/>
+        </w:rPr>
+        <w:t>representations.</w:t>
+      </w:r>
+      <w:commentRangeEnd w:id="3"/>
+      <w:r>
+        <w:rPr>
+          <w:rStyle w:val="CommentReference"/>
+        </w:rPr>
+        <w:commentReference w:id="3"/>
+      </w:r>
+      <w:commentRangeEnd w:id="4"/>
+      <w:r>
+        <w:rPr>
+          <w:rStyle w:val="CommentReference"/>
+        </w:rPr>
+        <w:commentReference w:id="4"/>
+      </w:r>
+      <w:r>
+        <w:rPr>
+          <w:rFonts w:ascii="Times" w:eastAsia="Times New Roman" w:hAnsi="Times"/>
+          <w:color w:val="000000" w:themeColor="text1"/>
+          <w:sz w:val="22"/>
+          <w:szCs w:val="22"/>
+        </w:rPr>
+        <w:t xml:space="preserve"> </w:t>
+      </w:r>
+      <w:r>
+        <w:rPr>
+          <w:rFonts w:ascii="Times" w:eastAsia="Times New Roman" w:hAnsi="Times"/>
+          <w:color w:val="000000" w:themeColor="text1"/>
+          <w:sz w:val="22"/>
+          <w:szCs w:val="22"/>
+        </w:rPr>
+        <w:t>And,</w:t>
+      </w:r>
+      <w:r>
+        <w:rPr>
+          <w:rFonts w:ascii="Times" w:eastAsia="Times New Roman" w:hAnsi="Times"/>
+          <w:color w:val="000000" w:themeColor="text1"/>
+          <w:sz w:val="22"/>
+          <w:szCs w:val="22"/>
+        </w:rPr>
+        <w:t xml:space="preserve"> in line with the reviewer’s comment, </w:t>
+      </w:r>
+      <w:r>
+        <w:rPr>
+          <w:rFonts w:ascii="Times" w:eastAsia="Times New Roman" w:hAnsi="Times"/>
+          <w:color w:val="000000" w:themeColor="text1"/>
+          <w:sz w:val="22"/>
+          <w:szCs w:val="22"/>
+        </w:rPr>
+        <w:t>for prediction errors to ‘make sense’, they need to encode the information that would correspond to ‘top-down’—or to be more cautious ‘context’—effects. How exactly prediction errors are coded (e.g., whether the narrow interpretation of predictive coding a la Friston holds up to scrutiny</w:t>
+      </w:r>
+      <w:r>
+        <w:rPr>
+          <w:rFonts w:ascii="Times" w:eastAsia="Times New Roman" w:hAnsi="Times"/>
+          <w:color w:val="000000" w:themeColor="text1"/>
+          <w:sz w:val="22"/>
+          <w:szCs w:val="22"/>
+        </w:rPr>
+        <w:t xml:space="preserve">; or whether it’s encoded ‘laterally’—i.e., inherent in the neural coding of e.g., a specific cortical layer—or vertically through top-down feedback, see Kuperberg &amp; Jaeger, 2016) </w:t>
+      </w:r>
+      <w:r>
+        <w:rPr>
+          <w:rFonts w:ascii="Times" w:eastAsia="Times New Roman" w:hAnsi="Times"/>
+          <w:color w:val="000000" w:themeColor="text1"/>
+          <w:sz w:val="22"/>
+          <w:szCs w:val="22"/>
+        </w:rPr>
+        <w:t>remains a topic of debate in computational neuroscience</w:t>
+      </w:r>
+      <w:r>
+        <w:rPr>
+          <w:rFonts w:ascii="Times" w:eastAsia="Times New Roman" w:hAnsi="Times"/>
+          <w:color w:val="000000" w:themeColor="text1"/>
+          <w:sz w:val="22"/>
+          <w:szCs w:val="22"/>
+        </w:rPr>
+        <w:t xml:space="preserve"> but that it is a </w:t>
+      </w:r>
+      <w:r>
+        <w:rPr>
+          <w:rFonts w:ascii="Times" w:eastAsia="Times New Roman" w:hAnsi="Times"/>
+          <w:i/>
+          <w:iCs/>
+          <w:color w:val="000000" w:themeColor="text1"/>
+          <w:sz w:val="22"/>
+          <w:szCs w:val="22"/>
+        </w:rPr>
+        <w:t>theoretical quantity</w:t>
+      </w:r>
+      <w:r>
+        <w:rPr>
+          <w:rFonts w:ascii="Times" w:eastAsia="Times New Roman" w:hAnsi="Times"/>
+          <w:color w:val="000000" w:themeColor="text1"/>
+          <w:sz w:val="22"/>
+          <w:szCs w:val="22"/>
+        </w:rPr>
+        <w:t xml:space="preserve"> important in understanding processing and learning across the cognitive sciences is pretty uncontroversial.</w:t>
+      </w:r>
+    </w:p>
+    <w:p>
+      <w:pPr>
+        <w:ind w:firstLine="0"/>
+        <w:rPr>
+          <w:rFonts w:ascii="Times" w:eastAsia="Times New Roman" w:hAnsi="Times"/>
+          <w:color w:val="0031E6"/>
+          <w:sz w:val="22"/>
+          <w:szCs w:val="22"/>
+        </w:rPr>
+      </w:pPr>
+      <w:r>
+        <w:rPr>
+          <w:rFonts w:ascii="Times" w:eastAsia="Times New Roman" w:hAnsi="Times"/>
+          <w:color w:val="0031E6"/>
+          <w:sz w:val="22"/>
+          <w:szCs w:val="22"/>
+        </w:rPr>
+        <w:br/>
+        <w:t>3. On a somewhat related note, it may be worth addressing (albeit briefly) some of the literature on whether there is potentially feedback from higher stages of processing to lower stages. As currently discussed in the manuscript, there appears to be an implicit assumption that context is integrated with phoneme-level information post-perceptually (e.g., p. 6, lines 165-167). But many prominent models of speech perception (e.g., the TRACE model) assume some degree of top-down feedback, a claim that has some support in the literature (Elman &amp; McClelland, 1986; Magnuson et al., 2003; Luthra et al., 2021, Cognitive Science; but see, e.g., Norris et al., 2016). Footnote 2 (which alludes to the question of how higher-level information might be integrated into phonetic categorization) might be one place where it might be helpful to discuss this; what will be the important considerations to keep in mind as we move to thinking about phonetic categorization in context</w:t>
+      </w:r>
+      <w:r>
+        <w:rPr>
+          <w:rFonts w:ascii="Times" w:eastAsia="Times New Roman" w:hAnsi="Times"/>
+          <w:color w:val="0031E6"/>
+          <w:sz w:val="22"/>
+          <w:szCs w:val="22"/>
+        </w:rPr>
+        <w:t>?</w:t>
+      </w:r>
+    </w:p>
+    <w:p>
+      <w:pPr>
+        <w:ind w:firstLine="0"/>
+        <w:rPr>
+          <w:rFonts w:ascii="Times" w:eastAsia="Times New Roman" w:hAnsi="Times"/>
+          <w:color w:val="0031E6"/>
+          <w:sz w:val="22"/>
+          <w:szCs w:val="22"/>
+        </w:rPr>
+      </w:pPr>
+    </w:p>
+    <w:p>
+      <w:pPr>
+        <w:ind w:firstLine="0"/>
+        <w:rPr>
+          <w:rFonts w:ascii="Times" w:eastAsia="Times New Roman" w:hAnsi="Times"/>
+          <w:color w:val="000000" w:themeColor="text1"/>
+          <w:sz w:val="22"/>
+          <w:szCs w:val="22"/>
+        </w:rPr>
+      </w:pPr>
+      <w:r>
+        <w:rPr>
+          <w:rFonts w:ascii="Times" w:eastAsia="Times New Roman" w:hAnsi="Times"/>
+          <w:color w:val="000000" w:themeColor="text1"/>
+          <w:sz w:val="22"/>
+          <w:szCs w:val="22"/>
+        </w:rPr>
+        <w:t>We thank the reviewer</w:t>
+      </w:r>
+      <w:r>
+        <w:rPr>
+          <w:rFonts w:ascii="Times" w:eastAsia="Times New Roman" w:hAnsi="Times"/>
+          <w:color w:val="000000" w:themeColor="text1"/>
+          <w:sz w:val="22"/>
+          <w:szCs w:val="22"/>
+        </w:rPr>
+        <w:t xml:space="preserve"> for raising this point. The original submission had a footnote that clarified that we do </w:t>
+      </w:r>
+      <w:r>
+        <w:rPr>
+          <w:rFonts w:ascii="Times" w:eastAsia="Times New Roman" w:hAnsi="Times"/>
+          <w:i/>
+          <w:iCs/>
+          <w:color w:val="000000" w:themeColor="text1"/>
+          <w:sz w:val="22"/>
+          <w:szCs w:val="22"/>
+        </w:rPr>
+        <w:t>not</w:t>
+      </w:r>
+      <w:r>
+        <w:rPr>
+          <w:rFonts w:ascii="Times" w:eastAsia="Times New Roman" w:hAnsi="Times"/>
+          <w:color w:val="000000" w:themeColor="text1"/>
+          <w:sz w:val="22"/>
+          <w:szCs w:val="22"/>
+        </w:rPr>
+        <w:t xml:space="preserve"> assume discrete (non-cascading) feedforward models. That footnote </w:t>
+      </w:r>
+      <w:r>
+        <w:rPr>
+          <w:rFonts w:ascii="Times" w:eastAsia="Times New Roman" w:hAnsi="Times"/>
+          <w:color w:val="000000" w:themeColor="text1"/>
+          <w:sz w:val="22"/>
+          <w:szCs w:val="22"/>
+        </w:rPr>
+        <w:t>was</w:t>
+      </w:r>
+      <w:r>
+        <w:rPr>
+          <w:rFonts w:ascii="Times" w:eastAsia="Times New Roman" w:hAnsi="Times"/>
+          <w:color w:val="000000" w:themeColor="text1"/>
+          <w:sz w:val="22"/>
+          <w:szCs w:val="22"/>
+        </w:rPr>
+        <w:t xml:space="preserve"> deleted as part of the revisions.</w:t>
+      </w:r>
+      <w:r>
+        <w:rPr>
+          <w:rFonts w:ascii="Times" w:eastAsia="Times New Roman" w:hAnsi="Times"/>
+          <w:color w:val="000000" w:themeColor="text1"/>
+          <w:sz w:val="22"/>
+          <w:szCs w:val="22"/>
+        </w:rPr>
+        <w:t xml:space="preserve"> But we </w:t>
       </w:r>
       <w:r>
         <w:rPr>
@@ -6638,34 +6789,82 @@
           <w:sz w:val="22"/>
           <w:szCs w:val="22"/>
         </w:rPr>
-        <w:t xml:space="preserve">prediction errors </w:t>
-      </w:r>
-      <w:r>
-        <w:rPr>
-          <w:rFonts w:ascii="Times" w:eastAsia="Times New Roman" w:hAnsi="Times"/>
-          <w:color w:val="000000" w:themeColor="text1"/>
-          <w:sz w:val="22"/>
-          <w:szCs w:val="22"/>
-        </w:rPr>
-        <w:t>(</w:t>
-      </w:r>
-      <w:r>
-        <w:rPr>
-          <w:rFonts w:ascii="Times" w:eastAsia="Times New Roman" w:hAnsi="Times"/>
-          <w:color w:val="000000" w:themeColor="text1"/>
-          <w:sz w:val="22"/>
-          <w:szCs w:val="22"/>
-        </w:rPr>
-        <w:t>f</w:t>
-      </w:r>
-      <w:r>
-        <w:rPr>
-          <w:rFonts w:ascii="Times" w:eastAsia="Times New Roman" w:hAnsi="Times"/>
-          <w:color w:val="000000" w:themeColor="text1"/>
-          <w:sz w:val="22"/>
-          <w:szCs w:val="22"/>
-        </w:rPr>
-        <w:t>ootnote</w:t>
+        <w:t>n</w:t>
+      </w:r>
+      <w:commentRangeStart w:id="5"/>
+      <w:r>
+        <w:rPr>
+          <w:rFonts w:ascii="Times" w:eastAsia="Times New Roman" w:hAnsi="Times"/>
+          <w:b/>
+          <w:bCs/>
+          <w:color w:val="000000" w:themeColor="text1"/>
+          <w:sz w:val="22"/>
+          <w:szCs w:val="22"/>
+        </w:rPr>
+        <w:t>ow clarify again that the three mechanisms should not be understood as discrete information-encapsulated processes</w:t>
+      </w:r>
+      <w:r>
+        <w:rPr>
+          <w:rFonts w:ascii="Times" w:eastAsia="Times New Roman" w:hAnsi="Times"/>
+          <w:color w:val="000000" w:themeColor="text1"/>
+          <w:sz w:val="22"/>
+          <w:szCs w:val="22"/>
+        </w:rPr>
+        <w:t xml:space="preserve"> (</w:t>
+      </w:r>
+      <w:r>
+        <w:rPr>
+          <w:rFonts w:ascii="Times" w:eastAsia="Times New Roman" w:hAnsi="Times"/>
+          <w:color w:val="000000" w:themeColor="text1"/>
+          <w:sz w:val="22"/>
+          <w:szCs w:val="22"/>
+        </w:rPr>
+        <w:t xml:space="preserve">the beginning of </w:t>
+      </w:r>
+      <w:r>
+        <w:rPr>
+          <w:rFonts w:ascii="Times" w:eastAsia="Times New Roman" w:hAnsi="Times"/>
+          <w:color w:val="000000" w:themeColor="text1"/>
+          <w:sz w:val="22"/>
+          <w:szCs w:val="22"/>
+        </w:rPr>
+        <w:t>Section 2.1</w:t>
+      </w:r>
+      <w:r>
+        <w:rPr>
+          <w:rFonts w:ascii="Times" w:eastAsia="Times New Roman" w:hAnsi="Times"/>
+          <w:color w:val="000000" w:themeColor="text1"/>
+          <w:sz w:val="22"/>
+          <w:szCs w:val="22"/>
+        </w:rPr>
+        <w:t xml:space="preserve">, p. </w:t>
+      </w:r>
+      <w:r>
+        <w:rPr>
+          <w:rFonts w:ascii="Times" w:eastAsia="Times New Roman" w:hAnsi="Times"/>
+          <w:color w:val="000000" w:themeColor="text1"/>
+          <w:sz w:val="22"/>
+          <w:szCs w:val="22"/>
+        </w:rPr>
+        <w:t>1</w:t>
+      </w:r>
+      <w:r>
+        <w:rPr>
+          <w:rFonts w:ascii="Times" w:eastAsia="Times New Roman" w:hAnsi="Times"/>
+          <w:color w:val="000000" w:themeColor="text1"/>
+          <w:sz w:val="22"/>
+          <w:szCs w:val="22"/>
+        </w:rPr>
+        <w:t>2</w:t>
+      </w:r>
+      <w:r>
+        <w:rPr>
+          <w:rFonts w:ascii="Times" w:eastAsia="Times New Roman" w:hAnsi="Times"/>
+          <w:color w:val="000000" w:themeColor="text1"/>
+          <w:sz w:val="22"/>
+          <w:szCs w:val="22"/>
+        </w:rPr>
+        <w:t>).</w:t>
       </w:r>
       <w:r>
         <w:rPr>
@@ -6676,77 +6875,52 @@
         </w:rPr>
         <w:t xml:space="preserve"> </w:t>
       </w:r>
-      <w:r>
-        <w:rPr>
-          <w:rFonts w:ascii="Times" w:eastAsia="Times New Roman" w:hAnsi="Times"/>
-          <w:color w:val="000000" w:themeColor="text1"/>
-          <w:sz w:val="22"/>
-          <w:szCs w:val="22"/>
-        </w:rPr>
-        <w:t>7, p.29)</w:t>
-      </w:r>
-      <w:r>
-        <w:rPr>
-          <w:rFonts w:ascii="Times" w:eastAsia="Times New Roman" w:hAnsi="Times"/>
-          <w:color w:val="000000" w:themeColor="text1"/>
-          <w:sz w:val="22"/>
-          <w:szCs w:val="22"/>
-        </w:rPr>
-        <w:t>.</w:t>
-      </w:r>
-      <w:r>
-        <w:rPr>
-          <w:rFonts w:ascii="Times" w:eastAsia="Times New Roman" w:hAnsi="Times"/>
-          <w:color w:val="000000" w:themeColor="text1"/>
-          <w:sz w:val="22"/>
-          <w:szCs w:val="22"/>
-        </w:rPr>
-        <w:t xml:space="preserve"> </w:t>
-      </w:r>
-      <w:r>
-        <w:rPr>
-          <w:rFonts w:ascii="Times" w:eastAsia="Times New Roman" w:hAnsi="Times"/>
-          <w:color w:val="000000" w:themeColor="text1"/>
-          <w:sz w:val="22"/>
-          <w:szCs w:val="22"/>
-        </w:rPr>
-        <w:t xml:space="preserve">Kleinschmidt </w:t>
-      </w:r>
-      <w:r>
-        <w:rPr>
-          <w:rFonts w:ascii="Times" w:eastAsia="Times New Roman" w:hAnsi="Times"/>
-          <w:color w:val="000000" w:themeColor="text1"/>
-          <w:sz w:val="22"/>
-          <w:szCs w:val="22"/>
-        </w:rPr>
-        <w:t>and</w:t>
-      </w:r>
-      <w:r>
-        <w:rPr>
-          <w:rFonts w:ascii="Times" w:eastAsia="Times New Roman" w:hAnsi="Times"/>
-          <w:color w:val="000000" w:themeColor="text1"/>
-          <w:sz w:val="22"/>
-          <w:szCs w:val="22"/>
-        </w:rPr>
-        <w:t xml:space="preserve"> Jaeger (2015), for example, </w:t>
-      </w:r>
-      <w:r>
-        <w:rPr>
-          <w:rFonts w:ascii="Times" w:eastAsia="Times New Roman" w:hAnsi="Times"/>
-          <w:color w:val="000000" w:themeColor="text1"/>
-          <w:sz w:val="22"/>
-          <w:szCs w:val="22"/>
-        </w:rPr>
-        <w:t>presents</w:t>
-      </w:r>
-      <w:r>
-        <w:rPr>
-          <w:rFonts w:ascii="Times" w:eastAsia="Times New Roman" w:hAnsi="Times"/>
-          <w:color w:val="000000" w:themeColor="text1"/>
-          <w:sz w:val="22"/>
-          <w:szCs w:val="22"/>
-        </w:rPr>
-        <w:t xml:space="preserve"> a model of </w:t>
+      <w:commentRangeEnd w:id="5"/>
+      <w:r>
+        <w:rPr>
+          <w:rStyle w:val="CommentReference"/>
+        </w:rPr>
+        <w:commentReference w:id="5"/>
+      </w:r>
+      <w:r>
+        <w:rPr>
+          <w:rFonts w:ascii="Times" w:eastAsia="Times New Roman" w:hAnsi="Times"/>
+          <w:color w:val="000000" w:themeColor="text1"/>
+          <w:sz w:val="22"/>
+          <w:szCs w:val="22"/>
+        </w:rPr>
+        <w:t xml:space="preserve">ASP is not a processing model. That is, we do not (yet) aim to capture the temporal dynamics for which modeling of feedforward and feedback information is critical. </w:t>
+      </w:r>
+    </w:p>
+    <w:p>
+      <w:pPr>
+        <w:ind w:firstLine="0"/>
+        <w:rPr>
+          <w:rFonts w:ascii="Times" w:eastAsia="Times New Roman" w:hAnsi="Times"/>
+          <w:color w:val="000000" w:themeColor="text1"/>
+          <w:sz w:val="22"/>
+          <w:szCs w:val="22"/>
+        </w:rPr>
+      </w:pPr>
+    </w:p>
+    <w:p>
+      <w:pPr>
+        <w:ind w:firstLine="0"/>
+        <w:rPr>
+          <w:rFonts w:ascii="Times" w:eastAsia="Times New Roman" w:hAnsi="Times"/>
+          <w:color w:val="000000" w:themeColor="text1"/>
+          <w:sz w:val="22"/>
+          <w:szCs w:val="22"/>
+        </w:rPr>
+      </w:pPr>
+      <w:r>
+        <w:rPr>
+          <w:rFonts w:ascii="Times" w:eastAsia="Times New Roman" w:hAnsi="Times"/>
+          <w:color w:val="000000" w:themeColor="text1"/>
+          <w:sz w:val="22"/>
+          <w:szCs w:val="22"/>
+        </w:rPr>
+        <w:t xml:space="preserve">Rather, we model the </w:t>
       </w:r>
       <w:r>
         <w:rPr>
@@ -6757,200 +6931,16 @@
           <w:sz w:val="22"/>
           <w:szCs w:val="22"/>
         </w:rPr>
-        <w:t>perceptual learning</w:t>
-      </w:r>
-      <w:r>
-        <w:rPr>
-          <w:rFonts w:ascii="Times" w:eastAsia="Times New Roman" w:hAnsi="Times"/>
-          <w:color w:val="000000" w:themeColor="text1"/>
-          <w:sz w:val="22"/>
-          <w:szCs w:val="22"/>
-        </w:rPr>
-        <w:t xml:space="preserve"> that is sensitive to prediction errors (see </w:t>
-      </w:r>
-      <w:r>
-        <w:rPr>
-          <w:rFonts w:ascii="Times" w:eastAsia="Times New Roman" w:hAnsi="Times"/>
-          <w:color w:val="000000" w:themeColor="text1"/>
-          <w:sz w:val="22"/>
-          <w:szCs w:val="22"/>
-        </w:rPr>
-        <w:t xml:space="preserve">Jaeger et al., 2019 for </w:t>
-      </w:r>
-      <w:r>
-        <w:rPr>
-          <w:rFonts w:ascii="Times" w:eastAsia="Times New Roman" w:hAnsi="Times"/>
-          <w:color w:val="000000" w:themeColor="text1"/>
-          <w:sz w:val="22"/>
-          <w:szCs w:val="22"/>
-        </w:rPr>
-        <w:t xml:space="preserve">discussion and demonstration of how Bayesian belief-updating without ever referring to prediction errors is </w:t>
-      </w:r>
-      <w:proofErr w:type="gramStart"/>
-      <w:r>
-        <w:rPr>
-          <w:rFonts w:ascii="Times" w:eastAsia="Times New Roman" w:hAnsi="Times"/>
-          <w:color w:val="000000" w:themeColor="text1"/>
-          <w:sz w:val="22"/>
-          <w:szCs w:val="22"/>
-        </w:rPr>
-        <w:t>actually</w:t>
-      </w:r>
-      <w:r>
-        <w:rPr>
-          <w:rFonts w:ascii="Times" w:eastAsia="Times New Roman" w:hAnsi="Times"/>
-          <w:color w:val="000000" w:themeColor="text1"/>
-          <w:sz w:val="22"/>
-          <w:szCs w:val="22"/>
-        </w:rPr>
-        <w:t xml:space="preserve"> </w:t>
-      </w:r>
-      <w:r>
-        <w:rPr>
-          <w:rFonts w:ascii="Times" w:eastAsia="Times New Roman" w:hAnsi="Times"/>
-          <w:color w:val="000000" w:themeColor="text1"/>
-          <w:sz w:val="22"/>
-          <w:szCs w:val="22"/>
-        </w:rPr>
-        <w:t>sensitive</w:t>
-      </w:r>
-      <w:proofErr w:type="gramEnd"/>
-      <w:r>
-        <w:rPr>
-          <w:rFonts w:ascii="Times" w:eastAsia="Times New Roman" w:hAnsi="Times"/>
-          <w:color w:val="000000" w:themeColor="text1"/>
-          <w:sz w:val="22"/>
-          <w:szCs w:val="22"/>
-        </w:rPr>
-        <w:t xml:space="preserve"> to prediction errors). We have also removed the paragraph with links to the prediction error literature, in order to avoid that this aspect is seen as particular to this change model.</w:t>
-      </w:r>
-    </w:p>
-    <w:p>
-      <w:pPr>
-        <w:ind w:firstLine="0"/>
-        <w:rPr>
-          <w:rFonts w:ascii="Times" w:eastAsia="Times New Roman" w:hAnsi="Times"/>
-          <w:color w:val="000000" w:themeColor="text1"/>
-          <w:sz w:val="22"/>
-          <w:szCs w:val="22"/>
-        </w:rPr>
-      </w:pPr>
-    </w:p>
-    <w:p>
-      <w:pPr>
-        <w:ind w:firstLine="0"/>
-        <w:rPr>
-          <w:rFonts w:ascii="Times" w:eastAsia="Times New Roman" w:hAnsi="Times"/>
-          <w:color w:val="000000" w:themeColor="text1"/>
-          <w:sz w:val="22"/>
-          <w:szCs w:val="22"/>
-        </w:rPr>
-      </w:pPr>
-      <w:r>
-        <w:rPr>
-          <w:rFonts w:ascii="Times" w:eastAsia="Times New Roman" w:hAnsi="Times"/>
-          <w:color w:val="000000" w:themeColor="text1"/>
-          <w:sz w:val="22"/>
-          <w:szCs w:val="22"/>
-        </w:rPr>
-        <w:t>P</w:t>
-      </w:r>
-      <w:r>
-        <w:rPr>
-          <w:rFonts w:ascii="Times" w:eastAsia="Times New Roman" w:hAnsi="Times"/>
-          <w:color w:val="000000" w:themeColor="text1"/>
-          <w:sz w:val="22"/>
-          <w:szCs w:val="22"/>
-        </w:rPr>
-        <w:t xml:space="preserve">rediction errors can—and probably do—exist at many levels of </w:t>
-      </w:r>
-      <w:commentRangeStart w:id="4"/>
-      <w:commentRangeStart w:id="5"/>
-      <w:r>
-        <w:rPr>
-          <w:rFonts w:ascii="Times" w:eastAsia="Times New Roman" w:hAnsi="Times"/>
-          <w:color w:val="000000" w:themeColor="text1"/>
-          <w:sz w:val="22"/>
-          <w:szCs w:val="22"/>
-        </w:rPr>
-        <w:t>representations.</w:t>
-      </w:r>
-      <w:commentRangeEnd w:id="4"/>
-      <w:r>
-        <w:rPr>
-          <w:rStyle w:val="CommentReference"/>
-        </w:rPr>
-        <w:commentReference w:id="4"/>
-      </w:r>
-      <w:commentRangeEnd w:id="5"/>
-      <w:r>
-        <w:rPr>
-          <w:rStyle w:val="CommentReference"/>
-        </w:rPr>
-        <w:commentReference w:id="5"/>
-      </w:r>
-      <w:r>
-        <w:rPr>
-          <w:rFonts w:ascii="Times" w:eastAsia="Times New Roman" w:hAnsi="Times"/>
-          <w:color w:val="000000" w:themeColor="text1"/>
-          <w:sz w:val="22"/>
-          <w:szCs w:val="22"/>
-        </w:rPr>
-        <w:t xml:space="preserve"> </w:t>
-      </w:r>
-      <w:r>
-        <w:rPr>
-          <w:rFonts w:ascii="Times" w:eastAsia="Times New Roman" w:hAnsi="Times"/>
-          <w:color w:val="000000" w:themeColor="text1"/>
-          <w:sz w:val="22"/>
-          <w:szCs w:val="22"/>
-        </w:rPr>
-        <w:t>And,</w:t>
-      </w:r>
-      <w:r>
-        <w:rPr>
-          <w:rFonts w:ascii="Times" w:eastAsia="Times New Roman" w:hAnsi="Times"/>
-          <w:color w:val="000000" w:themeColor="text1"/>
-          <w:sz w:val="22"/>
-          <w:szCs w:val="22"/>
-        </w:rPr>
-        <w:t xml:space="preserve"> in line with the reviewer’s comment, </w:t>
-      </w:r>
-      <w:r>
-        <w:rPr>
-          <w:rFonts w:ascii="Times" w:eastAsia="Times New Roman" w:hAnsi="Times"/>
-          <w:color w:val="000000" w:themeColor="text1"/>
-          <w:sz w:val="22"/>
-          <w:szCs w:val="22"/>
-        </w:rPr>
-        <w:t>for prediction errors to ‘make sense’, they need to encode the information that would correspond to ‘top-down’—or to be more cautious ‘context’—effects. How exactly prediction errors are coded (e.g., whether the narrow interpretation of predictive coding a la Friston holds up to scrutiny</w:t>
-      </w:r>
-      <w:r>
-        <w:rPr>
-          <w:rFonts w:ascii="Times" w:eastAsia="Times New Roman" w:hAnsi="Times"/>
-          <w:color w:val="000000" w:themeColor="text1"/>
-          <w:sz w:val="22"/>
-          <w:szCs w:val="22"/>
-        </w:rPr>
-        <w:t xml:space="preserve">; or whether it’s encoded ‘laterally’—i.e., inherent in the neural coding of e.g., a specific cortical layer—or vertically through top-down feedback, see Kuperberg &amp; Jaeger, 2016) </w:t>
-      </w:r>
-      <w:r>
-        <w:rPr>
-          <w:rFonts w:ascii="Times" w:eastAsia="Times New Roman" w:hAnsi="Times"/>
-          <w:color w:val="000000" w:themeColor="text1"/>
-          <w:sz w:val="22"/>
-          <w:szCs w:val="22"/>
-        </w:rPr>
-        <w:t>remains a topic of debate in computational neuroscience</w:t>
-      </w:r>
-      <w:r>
-        <w:rPr>
-          <w:rFonts w:ascii="Times" w:eastAsia="Times New Roman" w:hAnsi="Times"/>
-          <w:color w:val="000000" w:themeColor="text1"/>
-          <w:sz w:val="22"/>
-          <w:szCs w:val="22"/>
-        </w:rPr>
-        <w:t xml:space="preserve"> but that it is a </w:t>
+        <w:t>outcome</w:t>
+      </w:r>
+      <w:r>
+        <w:rPr>
+          <w:rFonts w:ascii="Times" w:eastAsia="Times New Roman" w:hAnsi="Times"/>
+          <w:color w:val="000000" w:themeColor="text1"/>
+          <w:sz w:val="22"/>
+          <w:szCs w:val="22"/>
+        </w:rPr>
+        <w:t xml:space="preserve"> of those processes. In ASP, decision-biases capture what </w:t>
       </w:r>
       <w:r>
         <w:rPr>
@@ -6961,86 +6951,16 @@
           <w:sz w:val="22"/>
           <w:szCs w:val="22"/>
         </w:rPr>
-        <w:t>theoretical quantity</w:t>
-      </w:r>
-      <w:r>
-        <w:rPr>
-          <w:rFonts w:ascii="Times" w:eastAsia="Times New Roman" w:hAnsi="Times"/>
-          <w:color w:val="000000" w:themeColor="text1"/>
-          <w:sz w:val="22"/>
-          <w:szCs w:val="22"/>
-        </w:rPr>
-        <w:t xml:space="preserve"> important in understanding processing and learning across the cognitive sciences is pretty uncontroversial.</w:t>
-      </w:r>
-    </w:p>
-    <w:p>
-      <w:pPr>
-        <w:ind w:firstLine="0"/>
-        <w:rPr>
-          <w:rFonts w:ascii="Times" w:eastAsia="Times New Roman" w:hAnsi="Times"/>
-          <w:color w:val="0031E6"/>
-          <w:sz w:val="22"/>
-          <w:szCs w:val="22"/>
-        </w:rPr>
-      </w:pPr>
-      <w:r>
-        <w:rPr>
-          <w:rFonts w:ascii="Times" w:eastAsia="Times New Roman" w:hAnsi="Times"/>
-          <w:color w:val="0031E6"/>
-          <w:sz w:val="22"/>
-          <w:szCs w:val="22"/>
-        </w:rPr>
-        <w:br/>
-        <w:t>3. On a somewhat related note, it may be worth addressing (albeit briefly) some of the literature on whether there is potentially feedback from higher stages of processing to lower stages. As currently discussed in the manuscript, there appears to be an implicit assumption that context is integrated with phoneme-level information post-perceptually (e.g., p. 6, lines 165-167). But many prominent models of speech perception (e.g., the TRACE model) assume some degree of top-down feedback, a claim that has some support in the literature (Elman &amp; McClelland, 1986; Magnuson et al., 2003; Luthra et al., 2021, Cognitive Science; but see, e.g., Norris et al., 2016). Footnote 2 (which alludes to the question of how higher-level information might be integrated into phonetic categorization) might be one place where it might be helpful to discuss this; what will be the important considerations to keep in mind as we move to thinking about phonetic categorization in context</w:t>
-      </w:r>
-      <w:r>
-        <w:rPr>
-          <w:rFonts w:ascii="Times" w:eastAsia="Times New Roman" w:hAnsi="Times"/>
-          <w:color w:val="0031E6"/>
-          <w:sz w:val="22"/>
-          <w:szCs w:val="22"/>
-        </w:rPr>
-        <w:t>?</w:t>
-      </w:r>
-    </w:p>
-    <w:p>
-      <w:pPr>
-        <w:ind w:firstLine="0"/>
-        <w:rPr>
-          <w:rFonts w:ascii="Times" w:eastAsia="Times New Roman" w:hAnsi="Times"/>
-          <w:color w:val="0031E6"/>
-          <w:sz w:val="22"/>
-          <w:szCs w:val="22"/>
-        </w:rPr>
-      </w:pPr>
-    </w:p>
-    <w:p>
-      <w:pPr>
-        <w:ind w:firstLine="0"/>
-        <w:rPr>
-          <w:rFonts w:ascii="Times" w:eastAsia="Times New Roman" w:hAnsi="Times"/>
-          <w:color w:val="000000" w:themeColor="text1"/>
-          <w:sz w:val="22"/>
-          <w:szCs w:val="22"/>
-        </w:rPr>
-      </w:pPr>
-      <w:r>
-        <w:rPr>
-          <w:rFonts w:ascii="Times" w:eastAsia="Times New Roman" w:hAnsi="Times"/>
-          <w:color w:val="000000" w:themeColor="text1"/>
-          <w:sz w:val="22"/>
-          <w:szCs w:val="22"/>
-        </w:rPr>
-        <w:t>We thank the reviewer</w:t>
-      </w:r>
-      <w:r>
-        <w:rPr>
-          <w:rFonts w:ascii="Times" w:eastAsia="Times New Roman" w:hAnsi="Times"/>
-          <w:color w:val="000000" w:themeColor="text1"/>
-          <w:sz w:val="22"/>
-          <w:szCs w:val="22"/>
-        </w:rPr>
-        <w:t xml:space="preserve"> for raising this point. The original submission had a footnote that clarified that we do </w:t>
+        <w:t>can</w:t>
+      </w:r>
+      <w:r>
+        <w:rPr>
+          <w:rFonts w:ascii="Times" w:eastAsia="Times New Roman" w:hAnsi="Times"/>
+          <w:color w:val="000000" w:themeColor="text1"/>
+          <w:sz w:val="22"/>
+          <w:szCs w:val="22"/>
+        </w:rPr>
+        <w:t xml:space="preserve"> be integrated algorithmically (and neuronally) as top-down feedback during </w:t>
       </w:r>
       <w:r>
         <w:rPr>
@@ -7051,43 +6971,198 @@
           <w:sz w:val="22"/>
           <w:szCs w:val="22"/>
         </w:rPr>
-        <w:t>not</w:t>
-      </w:r>
-      <w:r>
-        <w:rPr>
-          <w:rFonts w:ascii="Times" w:eastAsia="Times New Roman" w:hAnsi="Times"/>
-          <w:color w:val="000000" w:themeColor="text1"/>
-          <w:sz w:val="22"/>
-          <w:szCs w:val="22"/>
-        </w:rPr>
-        <w:t xml:space="preserve"> assume discrete (non-cascading) feedforward models. That footnote </w:t>
-      </w:r>
-      <w:r>
-        <w:rPr>
-          <w:rFonts w:ascii="Times" w:eastAsia="Times New Roman" w:hAnsi="Times"/>
-          <w:color w:val="000000" w:themeColor="text1"/>
-          <w:sz w:val="22"/>
-          <w:szCs w:val="22"/>
-        </w:rPr>
-        <w:t>was</w:t>
-      </w:r>
-      <w:r>
-        <w:rPr>
-          <w:rFonts w:ascii="Times" w:eastAsia="Times New Roman" w:hAnsi="Times"/>
-          <w:color w:val="000000" w:themeColor="text1"/>
-          <w:sz w:val="22"/>
-          <w:szCs w:val="22"/>
-        </w:rPr>
-        <w:t xml:space="preserve"> deleted as part of the revisions.</w:t>
-      </w:r>
-      <w:r>
-        <w:rPr>
-          <w:rFonts w:ascii="Times" w:eastAsia="Times New Roman" w:hAnsi="Times"/>
-          <w:color w:val="000000" w:themeColor="text1"/>
-          <w:sz w:val="22"/>
-          <w:szCs w:val="22"/>
-        </w:rPr>
-        <w:t xml:space="preserve"> But we </w:t>
+        <w:t>processing</w:t>
+      </w:r>
+      <w:r>
+        <w:rPr>
+          <w:rFonts w:ascii="Times" w:eastAsia="Times New Roman" w:hAnsi="Times"/>
+          <w:color w:val="000000" w:themeColor="text1"/>
+          <w:sz w:val="22"/>
+          <w:szCs w:val="22"/>
+        </w:rPr>
+        <w:t xml:space="preserve">. During learning, each of the prior parameters (the </w:t>
+      </w:r>
+      <w:proofErr w:type="spellStart"/>
+      <w:r>
+        <w:rPr>
+          <w:rFonts w:ascii="Times" w:eastAsia="Times New Roman" w:hAnsi="Times"/>
+          <w:color w:val="000000" w:themeColor="text1"/>
+          <w:sz w:val="22"/>
+          <w:szCs w:val="22"/>
+        </w:rPr>
+        <w:t>kappas</w:t>
+      </w:r>
+      <w:proofErr w:type="spellEnd"/>
+      <w:r>
+        <w:rPr>
+          <w:rFonts w:ascii="Times" w:eastAsia="Times New Roman" w:hAnsi="Times"/>
+          <w:color w:val="000000" w:themeColor="text1"/>
+          <w:sz w:val="22"/>
+          <w:szCs w:val="22"/>
+        </w:rPr>
+        <w:t xml:space="preserve">, nus, and betas) serves as top-down information. </w:t>
+      </w:r>
+    </w:p>
+    <w:p>
+      <w:pPr>
+        <w:ind w:firstLine="0"/>
+        <w:rPr>
+          <w:rFonts w:ascii="Times" w:eastAsia="Times New Roman" w:hAnsi="Times"/>
+          <w:color w:val="0031E6"/>
+          <w:sz w:val="22"/>
+          <w:szCs w:val="22"/>
+        </w:rPr>
+      </w:pPr>
+      <w:r>
+        <w:rPr>
+          <w:rFonts w:ascii="Times" w:eastAsia="Times New Roman" w:hAnsi="Times"/>
+          <w:color w:val="0031E6"/>
+          <w:sz w:val="22"/>
+          <w:szCs w:val="22"/>
+        </w:rPr>
+        <w:br/>
+        <w:t xml:space="preserve">4. I also have a few general suggestions regarding presentation. First, I wonder if it's worth showing just the end state of the simulations in the figures and then posting the animations online. The animations kept crashing my Adobe Reader, which was frustrating because what I was ultimately most interested in in is how the categorization functions differ in the end state. The order in which the distributions are sampled is random, so I think it's not helpful to show the intermediate states. If the authors decide to keep the animation, I'd suggest including a pause at the end state; currently, the animation loops immediately from end state to beginning state, meaning that the reader doesn't </w:t>
+      </w:r>
+      <w:proofErr w:type="gramStart"/>
+      <w:r>
+        <w:rPr>
+          <w:rFonts w:ascii="Times" w:eastAsia="Times New Roman" w:hAnsi="Times"/>
+          <w:color w:val="0031E6"/>
+          <w:sz w:val="22"/>
+          <w:szCs w:val="22"/>
+        </w:rPr>
+        <w:t>actually get</w:t>
+      </w:r>
+      <w:proofErr w:type="gramEnd"/>
+      <w:r>
+        <w:rPr>
+          <w:rFonts w:ascii="Times" w:eastAsia="Times New Roman" w:hAnsi="Times"/>
+          <w:color w:val="0031E6"/>
+          <w:sz w:val="22"/>
+          <w:szCs w:val="22"/>
+        </w:rPr>
+        <w:t xml:space="preserve"> a chance to see how it ends</w:t>
+      </w:r>
+      <w:r>
+        <w:rPr>
+          <w:rFonts w:ascii="Times" w:eastAsia="Times New Roman" w:hAnsi="Times"/>
+          <w:color w:val="0031E6"/>
+          <w:sz w:val="22"/>
+          <w:szCs w:val="22"/>
+        </w:rPr>
+        <w:t>.</w:t>
+      </w:r>
+    </w:p>
+    <w:p>
+      <w:pPr>
+        <w:ind w:firstLine="0"/>
+        <w:rPr>
+          <w:rFonts w:ascii="Times" w:eastAsia="Times New Roman" w:hAnsi="Times"/>
+          <w:color w:val="0031E6"/>
+          <w:sz w:val="22"/>
+          <w:szCs w:val="22"/>
+        </w:rPr>
+      </w:pPr>
+    </w:p>
+    <w:p>
+      <w:pPr>
+        <w:ind w:firstLine="0"/>
+        <w:rPr>
+          <w:rFonts w:ascii="Times" w:eastAsia="Times New Roman" w:hAnsi="Times"/>
+          <w:color w:val="000000" w:themeColor="text1"/>
+          <w:sz w:val="22"/>
+          <w:szCs w:val="22"/>
+        </w:rPr>
+      </w:pPr>
+      <w:r>
+        <w:rPr>
+          <w:rFonts w:ascii="Times" w:eastAsia="Times New Roman" w:hAnsi="Times"/>
+          <w:color w:val="000000" w:themeColor="text1"/>
+          <w:sz w:val="22"/>
+          <w:szCs w:val="22"/>
+        </w:rPr>
+        <w:t>Thank you. This point has been addressed above.</w:t>
+      </w:r>
+      <w:r>
+        <w:rPr>
+          <w:rFonts w:ascii="Times" w:eastAsia="Times New Roman" w:hAnsi="Times"/>
+          <w:color w:val="000000" w:themeColor="text1"/>
+          <w:sz w:val="22"/>
+          <w:szCs w:val="22"/>
+        </w:rPr>
+        <w:t xml:space="preserve"> </w:t>
+      </w:r>
+    </w:p>
+    <w:p>
+      <w:pPr>
+        <w:ind w:firstLine="0"/>
+        <w:rPr>
+          <w:rFonts w:ascii="Times" w:eastAsia="Times New Roman" w:hAnsi="Times"/>
+          <w:color w:val="0031E6"/>
+          <w:sz w:val="22"/>
+          <w:szCs w:val="22"/>
+        </w:rPr>
+      </w:pPr>
+    </w:p>
+    <w:p>
+      <w:pPr>
+        <w:ind w:firstLine="0"/>
+        <w:rPr>
+          <w:rFonts w:ascii="Times" w:eastAsia="Times New Roman" w:hAnsi="Times"/>
+          <w:color w:val="0031E6"/>
+          <w:sz w:val="22"/>
+          <w:szCs w:val="22"/>
+        </w:rPr>
+      </w:pPr>
+      <w:r>
+        <w:rPr>
+          <w:rFonts w:ascii="Times" w:eastAsia="Times New Roman" w:hAnsi="Times"/>
+          <w:color w:val="0031E6"/>
+          <w:sz w:val="22"/>
+          <w:szCs w:val="22"/>
+        </w:rPr>
+        <w:t xml:space="preserve">Additionally, there are *a lot* of variables for the reader to keep track of throughout the manuscript. I'd strongly encourage the authors to provide a glossary in a Table, where one can quickly look up what, for instance, ,0 refers to. To further aid the reader, it might be useful to use short descriptors </w:t>
+      </w:r>
+      <w:r>
+        <w:rPr>
+          <w:rFonts w:ascii="Times" w:eastAsia="Times New Roman" w:hAnsi="Times"/>
+          <w:color w:val="0031E6"/>
+          <w:sz w:val="22"/>
+          <w:szCs w:val="22"/>
+        </w:rPr>
+        <w:lastRenderedPageBreak/>
+        <w:t>prior to the variable names when referring to them (e.g., in figure captions). For instance, in the caption for Figure 9 (p. 26), the authors could precede ,0 and ,0 with a brief descriptor such as "strength-of-belief parameters." By making similar changes throughout the manuscript, readers will be more easily able to follow along with the authors' approach.</w:t>
+      </w:r>
+    </w:p>
+    <w:p>
+      <w:pPr>
+        <w:ind w:firstLine="0"/>
+        <w:rPr>
+          <w:rFonts w:ascii="Times" w:eastAsia="Times New Roman" w:hAnsi="Times"/>
+          <w:color w:val="000000" w:themeColor="text1"/>
+          <w:sz w:val="22"/>
+          <w:szCs w:val="22"/>
+        </w:rPr>
+      </w:pPr>
+    </w:p>
+    <w:p>
+      <w:pPr>
+        <w:ind w:firstLine="0"/>
+        <w:rPr>
+          <w:rFonts w:ascii="Times" w:eastAsia="Times New Roman" w:hAnsi="Times"/>
+          <w:color w:val="000000" w:themeColor="text1"/>
+          <w:sz w:val="22"/>
+          <w:szCs w:val="22"/>
+        </w:rPr>
+      </w:pPr>
+      <w:r>
+        <w:rPr>
+          <w:rFonts w:ascii="Times" w:eastAsia="Times New Roman" w:hAnsi="Times"/>
+          <w:color w:val="000000" w:themeColor="text1"/>
+          <w:sz w:val="22"/>
+          <w:szCs w:val="22"/>
+        </w:rPr>
+        <w:t xml:space="preserve">We appreciate this comment. </w:t>
       </w:r>
       <w:r>
         <w:rPr>
@@ -7098,9 +7173,171 @@
           <w:sz w:val="22"/>
           <w:szCs w:val="22"/>
         </w:rPr>
-        <w:t>n</w:t>
-      </w:r>
-      <w:commentRangeStart w:id="6"/>
+        <w:t>As suggested by the reviewer, we now spell out the variable names in more places throughout the manuscript.</w:t>
+      </w:r>
+      <w:r>
+        <w:rPr>
+          <w:rFonts w:ascii="Times" w:eastAsia="Times New Roman" w:hAnsi="Times"/>
+          <w:color w:val="000000" w:themeColor="text1"/>
+          <w:sz w:val="22"/>
+          <w:szCs w:val="22"/>
+        </w:rPr>
+        <w:t xml:space="preserve"> Doing so for each mention of the variable would further lengthen the manuscript. </w:t>
+      </w:r>
+      <w:r>
+        <w:rPr>
+          <w:rFonts w:ascii="Times" w:eastAsia="Times New Roman" w:hAnsi="Times"/>
+          <w:color w:val="000000" w:themeColor="text1"/>
+          <w:sz w:val="22"/>
+          <w:szCs w:val="22"/>
+        </w:rPr>
+        <w:t xml:space="preserve">We also </w:t>
+      </w:r>
+      <w:r>
+        <w:rPr>
+          <w:rFonts w:ascii="Times" w:eastAsia="Times New Roman" w:hAnsi="Times"/>
+          <w:color w:val="000000" w:themeColor="text1"/>
+          <w:sz w:val="22"/>
+          <w:szCs w:val="22"/>
+        </w:rPr>
+        <w:t xml:space="preserve">created a new figure </w:t>
+      </w:r>
+      <w:r>
+        <w:rPr>
+          <w:rFonts w:ascii="Times" w:eastAsia="Times New Roman" w:hAnsi="Times"/>
+          <w:color w:val="000000" w:themeColor="text1"/>
+          <w:sz w:val="22"/>
+          <w:szCs w:val="22"/>
+        </w:rPr>
+        <w:t xml:space="preserve">that summarized the entire model with </w:t>
+      </w:r>
+      <w:r>
+        <w:rPr>
+          <w:rFonts w:ascii="Times" w:eastAsia="Times New Roman" w:hAnsi="Times"/>
+          <w:color w:val="000000" w:themeColor="text1"/>
+          <w:sz w:val="22"/>
+          <w:szCs w:val="22"/>
+        </w:rPr>
+        <w:t>all</w:t>
+      </w:r>
+      <w:r>
+        <w:rPr>
+          <w:rFonts w:ascii="Times" w:eastAsia="Times New Roman" w:hAnsi="Times"/>
+          <w:color w:val="000000" w:themeColor="text1"/>
+          <w:sz w:val="22"/>
+          <w:szCs w:val="22"/>
+        </w:rPr>
+        <w:t xml:space="preserve"> </w:t>
+      </w:r>
+      <w:r>
+        <w:rPr>
+          <w:rFonts w:ascii="Times" w:eastAsia="Times New Roman" w:hAnsi="Times"/>
+          <w:color w:val="000000" w:themeColor="text1"/>
+          <w:sz w:val="22"/>
+          <w:szCs w:val="22"/>
+        </w:rPr>
+        <w:t xml:space="preserve">the </w:t>
+      </w:r>
+      <w:r>
+        <w:rPr>
+          <w:rFonts w:ascii="Times" w:eastAsia="Times New Roman" w:hAnsi="Times"/>
+          <w:color w:val="000000" w:themeColor="text1"/>
+          <w:sz w:val="22"/>
+          <w:szCs w:val="22"/>
+        </w:rPr>
+        <w:t>variables (Section 4.2</w:t>
+      </w:r>
+      <w:r>
+        <w:rPr>
+          <w:rFonts w:ascii="Times" w:eastAsia="Times New Roman" w:hAnsi="Times"/>
+          <w:color w:val="000000" w:themeColor="text1"/>
+          <w:sz w:val="22"/>
+          <w:szCs w:val="22"/>
+        </w:rPr>
+        <w:t>, Figure 19</w:t>
+      </w:r>
+      <w:r>
+        <w:rPr>
+          <w:rFonts w:ascii="Times" w:eastAsia="Times New Roman" w:hAnsi="Times"/>
+          <w:color w:val="000000" w:themeColor="text1"/>
+          <w:sz w:val="22"/>
+          <w:szCs w:val="22"/>
+        </w:rPr>
+        <w:t>)</w:t>
+      </w:r>
+      <w:r>
+        <w:rPr>
+          <w:rFonts w:ascii="Times" w:eastAsia="Times New Roman" w:hAnsi="Times"/>
+          <w:color w:val="000000" w:themeColor="text1"/>
+          <w:sz w:val="22"/>
+          <w:szCs w:val="22"/>
+        </w:rPr>
+        <w:t>.</w:t>
+      </w:r>
+    </w:p>
+    <w:p>
+      <w:pPr>
+        <w:ind w:firstLine="0"/>
+        <w:rPr>
+          <w:rFonts w:ascii="Times" w:eastAsia="Times New Roman" w:hAnsi="Times"/>
+          <w:color w:val="0031E6"/>
+          <w:sz w:val="22"/>
+          <w:szCs w:val="22"/>
+        </w:rPr>
+      </w:pPr>
+      <w:r>
+        <w:rPr>
+          <w:rFonts w:ascii="Times" w:eastAsia="Times New Roman" w:hAnsi="Times"/>
+          <w:color w:val="0031E6"/>
+          <w:sz w:val="22"/>
+          <w:szCs w:val="22"/>
+        </w:rPr>
+        <w:br/>
+        <w:t>Minor Comments</w:t>
+      </w:r>
+    </w:p>
+    <w:p>
+      <w:pPr>
+        <w:ind w:firstLine="0"/>
+        <w:rPr>
+          <w:rFonts w:ascii="Times" w:eastAsia="Times New Roman" w:hAnsi="Times"/>
+          <w:color w:val="0031E6"/>
+          <w:sz w:val="22"/>
+          <w:szCs w:val="22"/>
+        </w:rPr>
+      </w:pPr>
+      <w:r>
+        <w:rPr>
+          <w:rFonts w:ascii="Times" w:eastAsia="Times New Roman" w:hAnsi="Times"/>
+          <w:color w:val="0031E6"/>
+          <w:sz w:val="22"/>
+          <w:szCs w:val="22"/>
+        </w:rPr>
+        <w:br/>
+        <w:t>p. 6, lines 178-179 — It might be unfair to equate Zheng and Samuel (2020) with perceptual retuning, given that those authors do describe how "criteria relaxation" differs from recalibration. (I also wonder if, given that criteria relaxation involves a change in a listener's *decision* about what qualifies as an acceptable exemplar of a category, why this example doesn't refer to the third stage of the hierarchy. As discussed in Major Comment 2, some clarification as to what specifically is meant by post-perceptual decision-level changes would help me here.)</w:t>
+      </w:r>
+    </w:p>
+    <w:p>
+      <w:pPr>
+        <w:ind w:firstLine="0"/>
+        <w:rPr>
+          <w:rFonts w:ascii="Times" w:eastAsia="Times New Roman" w:hAnsi="Times"/>
+          <w:color w:val="0031E6"/>
+          <w:sz w:val="22"/>
+          <w:szCs w:val="22"/>
+        </w:rPr>
+      </w:pPr>
+    </w:p>
+    <w:p>
+      <w:pPr>
+        <w:ind w:firstLine="0"/>
+        <w:rPr>
+          <w:rFonts w:ascii="Times" w:eastAsia="Times New Roman" w:hAnsi="Times"/>
+          <w:color w:val="000000" w:themeColor="text1"/>
+          <w:sz w:val="22"/>
+          <w:szCs w:val="22"/>
+        </w:rPr>
+      </w:pPr>
       <w:r>
         <w:rPr>
           <w:rFonts w:ascii="Times" w:eastAsia="Times New Roman" w:hAnsi="Times"/>
@@ -7110,543 +7347,6 @@
           <w:sz w:val="22"/>
           <w:szCs w:val="22"/>
         </w:rPr>
-        <w:t>ow clarify again that the three mechanisms should not be understood as discrete information-encapsulated processes</w:t>
-      </w:r>
-      <w:r>
-        <w:rPr>
-          <w:rFonts w:ascii="Times" w:eastAsia="Times New Roman" w:hAnsi="Times"/>
-          <w:color w:val="000000" w:themeColor="text1"/>
-          <w:sz w:val="22"/>
-          <w:szCs w:val="22"/>
-        </w:rPr>
-        <w:t xml:space="preserve"> (</w:t>
-      </w:r>
-      <w:r>
-        <w:rPr>
-          <w:rFonts w:ascii="Times" w:eastAsia="Times New Roman" w:hAnsi="Times"/>
-          <w:color w:val="000000" w:themeColor="text1"/>
-          <w:sz w:val="22"/>
-          <w:szCs w:val="22"/>
-        </w:rPr>
-        <w:t xml:space="preserve">the beginning of </w:t>
-      </w:r>
-      <w:r>
-        <w:rPr>
-          <w:rFonts w:ascii="Times" w:eastAsia="Times New Roman" w:hAnsi="Times"/>
-          <w:color w:val="000000" w:themeColor="text1"/>
-          <w:sz w:val="22"/>
-          <w:szCs w:val="22"/>
-        </w:rPr>
-        <w:t>Section 2.1</w:t>
-      </w:r>
-      <w:r>
-        <w:rPr>
-          <w:rFonts w:ascii="Times" w:eastAsia="Times New Roman" w:hAnsi="Times"/>
-          <w:color w:val="000000" w:themeColor="text1"/>
-          <w:sz w:val="22"/>
-          <w:szCs w:val="22"/>
-        </w:rPr>
-        <w:t xml:space="preserve">, p. </w:t>
-      </w:r>
-      <w:r>
-        <w:rPr>
-          <w:rFonts w:ascii="Times" w:eastAsia="Times New Roman" w:hAnsi="Times"/>
-          <w:color w:val="000000" w:themeColor="text1"/>
-          <w:sz w:val="22"/>
-          <w:szCs w:val="22"/>
-        </w:rPr>
-        <w:t>1</w:t>
-      </w:r>
-      <w:r>
-        <w:rPr>
-          <w:rFonts w:ascii="Times" w:eastAsia="Times New Roman" w:hAnsi="Times"/>
-          <w:color w:val="000000" w:themeColor="text1"/>
-          <w:sz w:val="22"/>
-          <w:szCs w:val="22"/>
-        </w:rPr>
-        <w:t>2</w:t>
-      </w:r>
-      <w:r>
-        <w:rPr>
-          <w:rFonts w:ascii="Times" w:eastAsia="Times New Roman" w:hAnsi="Times"/>
-          <w:color w:val="000000" w:themeColor="text1"/>
-          <w:sz w:val="22"/>
-          <w:szCs w:val="22"/>
-        </w:rPr>
-        <w:t>).</w:t>
-      </w:r>
-      <w:r>
-        <w:rPr>
-          <w:rFonts w:ascii="Times" w:eastAsia="Times New Roman" w:hAnsi="Times"/>
-          <w:color w:val="000000" w:themeColor="text1"/>
-          <w:sz w:val="22"/>
-          <w:szCs w:val="22"/>
-        </w:rPr>
-        <w:t xml:space="preserve"> </w:t>
-      </w:r>
-      <w:commentRangeEnd w:id="6"/>
-      <w:r>
-        <w:rPr>
-          <w:rStyle w:val="CommentReference"/>
-        </w:rPr>
-        <w:commentReference w:id="6"/>
-      </w:r>
-      <w:r>
-        <w:rPr>
-          <w:rFonts w:ascii="Times" w:eastAsia="Times New Roman" w:hAnsi="Times"/>
-          <w:color w:val="000000" w:themeColor="text1"/>
-          <w:sz w:val="22"/>
-          <w:szCs w:val="22"/>
-        </w:rPr>
-        <w:t xml:space="preserve">ASP is not a processing model. That is, we do not (yet) aim to capture the temporal dynamics for which modeling of feedforward and feedback information is critical. </w:t>
-      </w:r>
-    </w:p>
-    <w:p>
-      <w:pPr>
-        <w:ind w:firstLine="0"/>
-        <w:rPr>
-          <w:rFonts w:ascii="Times" w:eastAsia="Times New Roman" w:hAnsi="Times"/>
-          <w:color w:val="000000" w:themeColor="text1"/>
-          <w:sz w:val="22"/>
-          <w:szCs w:val="22"/>
-        </w:rPr>
-      </w:pPr>
-    </w:p>
-    <w:p>
-      <w:pPr>
-        <w:ind w:firstLine="0"/>
-        <w:rPr>
-          <w:rFonts w:ascii="Times" w:eastAsia="Times New Roman" w:hAnsi="Times"/>
-          <w:color w:val="000000" w:themeColor="text1"/>
-          <w:sz w:val="22"/>
-          <w:szCs w:val="22"/>
-        </w:rPr>
-      </w:pPr>
-      <w:r>
-        <w:rPr>
-          <w:rFonts w:ascii="Times" w:eastAsia="Times New Roman" w:hAnsi="Times"/>
-          <w:color w:val="000000" w:themeColor="text1"/>
-          <w:sz w:val="22"/>
-          <w:szCs w:val="22"/>
-        </w:rPr>
-        <w:lastRenderedPageBreak/>
-        <w:t xml:space="preserve">Rather, we model the </w:t>
-      </w:r>
-      <w:r>
-        <w:rPr>
-          <w:rFonts w:ascii="Times" w:eastAsia="Times New Roman" w:hAnsi="Times"/>
-          <w:i/>
-          <w:iCs/>
-          <w:color w:val="000000" w:themeColor="text1"/>
-          <w:sz w:val="22"/>
-          <w:szCs w:val="22"/>
-        </w:rPr>
-        <w:t>outcome</w:t>
-      </w:r>
-      <w:r>
-        <w:rPr>
-          <w:rFonts w:ascii="Times" w:eastAsia="Times New Roman" w:hAnsi="Times"/>
-          <w:color w:val="000000" w:themeColor="text1"/>
-          <w:sz w:val="22"/>
-          <w:szCs w:val="22"/>
-        </w:rPr>
-        <w:t xml:space="preserve"> of those processes. In ASP, decision-biases capture what </w:t>
-      </w:r>
-      <w:r>
-        <w:rPr>
-          <w:rFonts w:ascii="Times" w:eastAsia="Times New Roman" w:hAnsi="Times"/>
-          <w:i/>
-          <w:iCs/>
-          <w:color w:val="000000" w:themeColor="text1"/>
-          <w:sz w:val="22"/>
-          <w:szCs w:val="22"/>
-        </w:rPr>
-        <w:t>can</w:t>
-      </w:r>
-      <w:r>
-        <w:rPr>
-          <w:rFonts w:ascii="Times" w:eastAsia="Times New Roman" w:hAnsi="Times"/>
-          <w:color w:val="000000" w:themeColor="text1"/>
-          <w:sz w:val="22"/>
-          <w:szCs w:val="22"/>
-        </w:rPr>
-        <w:t xml:space="preserve"> be integrated algorithmically (and neuronally) as top-down feedback during </w:t>
-      </w:r>
-      <w:r>
-        <w:rPr>
-          <w:rFonts w:ascii="Times" w:eastAsia="Times New Roman" w:hAnsi="Times"/>
-          <w:i/>
-          <w:iCs/>
-          <w:color w:val="000000" w:themeColor="text1"/>
-          <w:sz w:val="22"/>
-          <w:szCs w:val="22"/>
-        </w:rPr>
-        <w:t>processing</w:t>
-      </w:r>
-      <w:r>
-        <w:rPr>
-          <w:rFonts w:ascii="Times" w:eastAsia="Times New Roman" w:hAnsi="Times"/>
-          <w:color w:val="000000" w:themeColor="text1"/>
-          <w:sz w:val="22"/>
-          <w:szCs w:val="22"/>
-        </w:rPr>
-        <w:t xml:space="preserve">. During learning, each of the prior parameters (the </w:t>
-      </w:r>
-      <w:proofErr w:type="spellStart"/>
-      <w:r>
-        <w:rPr>
-          <w:rFonts w:ascii="Times" w:eastAsia="Times New Roman" w:hAnsi="Times"/>
-          <w:color w:val="000000" w:themeColor="text1"/>
-          <w:sz w:val="22"/>
-          <w:szCs w:val="22"/>
-        </w:rPr>
-        <w:t>kappas</w:t>
-      </w:r>
-      <w:proofErr w:type="spellEnd"/>
-      <w:r>
-        <w:rPr>
-          <w:rFonts w:ascii="Times" w:eastAsia="Times New Roman" w:hAnsi="Times"/>
-          <w:color w:val="000000" w:themeColor="text1"/>
-          <w:sz w:val="22"/>
-          <w:szCs w:val="22"/>
-        </w:rPr>
-        <w:t xml:space="preserve">, nus, and betas) serves as top-down information. </w:t>
-      </w:r>
-    </w:p>
-    <w:p>
-      <w:pPr>
-        <w:ind w:firstLine="0"/>
-        <w:rPr>
-          <w:rFonts w:ascii="Times" w:eastAsia="Times New Roman" w:hAnsi="Times"/>
-          <w:color w:val="0031E6"/>
-          <w:sz w:val="22"/>
-          <w:szCs w:val="22"/>
-        </w:rPr>
-      </w:pPr>
-      <w:r>
-        <w:rPr>
-          <w:rFonts w:ascii="Times" w:eastAsia="Times New Roman" w:hAnsi="Times"/>
-          <w:color w:val="0031E6"/>
-          <w:sz w:val="22"/>
-          <w:szCs w:val="22"/>
-        </w:rPr>
-        <w:br/>
-        <w:t xml:space="preserve">4. I also have a few general suggestions regarding presentation. First, I wonder if it's worth showing just the end state of the simulations in the figures and then posting the animations online. The animations kept crashing my Adobe Reader, which was frustrating because what I was ultimately most interested in in is how the categorization functions differ in the end state. The order in which the distributions are sampled is random, so I think it's not helpful to show the intermediate states. If the authors decide to keep the animation, I'd suggest including a pause at the end state; currently, the animation loops immediately from end state to beginning state, meaning that the reader doesn't </w:t>
-      </w:r>
-      <w:proofErr w:type="gramStart"/>
-      <w:r>
-        <w:rPr>
-          <w:rFonts w:ascii="Times" w:eastAsia="Times New Roman" w:hAnsi="Times"/>
-          <w:color w:val="0031E6"/>
-          <w:sz w:val="22"/>
-          <w:szCs w:val="22"/>
-        </w:rPr>
-        <w:t>actually get</w:t>
-      </w:r>
-      <w:proofErr w:type="gramEnd"/>
-      <w:r>
-        <w:rPr>
-          <w:rFonts w:ascii="Times" w:eastAsia="Times New Roman" w:hAnsi="Times"/>
-          <w:color w:val="0031E6"/>
-          <w:sz w:val="22"/>
-          <w:szCs w:val="22"/>
-        </w:rPr>
-        <w:t xml:space="preserve"> a chance to see how it ends</w:t>
-      </w:r>
-      <w:r>
-        <w:rPr>
-          <w:rFonts w:ascii="Times" w:eastAsia="Times New Roman" w:hAnsi="Times"/>
-          <w:color w:val="0031E6"/>
-          <w:sz w:val="22"/>
-          <w:szCs w:val="22"/>
-        </w:rPr>
-        <w:t>.</w:t>
-      </w:r>
-    </w:p>
-    <w:p>
-      <w:pPr>
-        <w:ind w:firstLine="0"/>
-        <w:rPr>
-          <w:rFonts w:ascii="Times" w:eastAsia="Times New Roman" w:hAnsi="Times"/>
-          <w:color w:val="0031E6"/>
-          <w:sz w:val="22"/>
-          <w:szCs w:val="22"/>
-        </w:rPr>
-      </w:pPr>
-    </w:p>
-    <w:p>
-      <w:pPr>
-        <w:ind w:firstLine="0"/>
-        <w:rPr>
-          <w:rFonts w:ascii="Times" w:eastAsia="Times New Roman" w:hAnsi="Times"/>
-          <w:color w:val="000000" w:themeColor="text1"/>
-          <w:sz w:val="22"/>
-          <w:szCs w:val="22"/>
-        </w:rPr>
-      </w:pPr>
-      <w:r>
-        <w:rPr>
-          <w:rFonts w:ascii="Times" w:eastAsia="Times New Roman" w:hAnsi="Times"/>
-          <w:color w:val="000000" w:themeColor="text1"/>
-          <w:sz w:val="22"/>
-          <w:szCs w:val="22"/>
-        </w:rPr>
-        <w:t>Thank you. This point has been addressed above.</w:t>
-      </w:r>
-      <w:r>
-        <w:rPr>
-          <w:rFonts w:ascii="Times" w:eastAsia="Times New Roman" w:hAnsi="Times"/>
-          <w:color w:val="000000" w:themeColor="text1"/>
-          <w:sz w:val="22"/>
-          <w:szCs w:val="22"/>
-        </w:rPr>
-        <w:t xml:space="preserve"> </w:t>
-      </w:r>
-    </w:p>
-    <w:p>
-      <w:pPr>
-        <w:ind w:firstLine="0"/>
-        <w:rPr>
-          <w:rFonts w:ascii="Times" w:eastAsia="Times New Roman" w:hAnsi="Times"/>
-          <w:color w:val="0031E6"/>
-          <w:sz w:val="22"/>
-          <w:szCs w:val="22"/>
-        </w:rPr>
-      </w:pPr>
-    </w:p>
-    <w:p>
-      <w:pPr>
-        <w:ind w:firstLine="0"/>
-        <w:rPr>
-          <w:rFonts w:ascii="Times" w:eastAsia="Times New Roman" w:hAnsi="Times"/>
-          <w:color w:val="0031E6"/>
-          <w:sz w:val="22"/>
-          <w:szCs w:val="22"/>
-        </w:rPr>
-      </w:pPr>
-      <w:r>
-        <w:rPr>
-          <w:rFonts w:ascii="Times" w:eastAsia="Times New Roman" w:hAnsi="Times"/>
-          <w:color w:val="0031E6"/>
-          <w:sz w:val="22"/>
-          <w:szCs w:val="22"/>
-        </w:rPr>
-        <w:t>Additionally, there are *a lot* of variables for the reader to keep track of throughout the manuscript. I'd strongly encourage the authors to provide a glossary in a Table, where one can quickly look up what, for instance, ,0 refers to. To further aid the reader, it might be useful to use short descriptors prior to the variable names when referring to them (e.g., in figure captions). For instance, in the caption for Figure 9 (p. 26), the authors could precede ,0 and ,0 with a brief descriptor such as "strength-of-belief parameters." By making similar changes throughout the manuscript, readers will be more easily able to follow along with the authors' approach.</w:t>
-      </w:r>
-    </w:p>
-    <w:p>
-      <w:pPr>
-        <w:ind w:firstLine="0"/>
-        <w:rPr>
-          <w:rFonts w:ascii="Times" w:eastAsia="Times New Roman" w:hAnsi="Times"/>
-          <w:color w:val="000000" w:themeColor="text1"/>
-          <w:sz w:val="22"/>
-          <w:szCs w:val="22"/>
-        </w:rPr>
-      </w:pPr>
-    </w:p>
-    <w:p>
-      <w:pPr>
-        <w:ind w:firstLine="0"/>
-        <w:rPr>
-          <w:rFonts w:ascii="Times" w:eastAsia="Times New Roman" w:hAnsi="Times"/>
-          <w:color w:val="000000" w:themeColor="text1"/>
-          <w:sz w:val="22"/>
-          <w:szCs w:val="22"/>
-        </w:rPr>
-      </w:pPr>
-      <w:r>
-        <w:rPr>
-          <w:rFonts w:ascii="Times" w:eastAsia="Times New Roman" w:hAnsi="Times"/>
-          <w:color w:val="000000" w:themeColor="text1"/>
-          <w:sz w:val="22"/>
-          <w:szCs w:val="22"/>
-        </w:rPr>
-        <w:t xml:space="preserve">We appreciate this comment. </w:t>
-      </w:r>
-      <w:r>
-        <w:rPr>
-          <w:rFonts w:ascii="Times" w:eastAsia="Times New Roman" w:hAnsi="Times"/>
-          <w:b/>
-          <w:bCs/>
-          <w:color w:val="000000" w:themeColor="text1"/>
-          <w:sz w:val="22"/>
-          <w:szCs w:val="22"/>
-        </w:rPr>
-        <w:t>As suggested by the reviewer, we now spell out the variable names in more places throughout the manuscript.</w:t>
-      </w:r>
-      <w:r>
-        <w:rPr>
-          <w:rFonts w:ascii="Times" w:eastAsia="Times New Roman" w:hAnsi="Times"/>
-          <w:color w:val="000000" w:themeColor="text1"/>
-          <w:sz w:val="22"/>
-          <w:szCs w:val="22"/>
-        </w:rPr>
-        <w:t xml:space="preserve"> Doing so for each mention of the variable would further lengthen the manuscript. </w:t>
-      </w:r>
-      <w:r>
-        <w:rPr>
-          <w:rFonts w:ascii="Times" w:eastAsia="Times New Roman" w:hAnsi="Times"/>
-          <w:color w:val="000000" w:themeColor="text1"/>
-          <w:sz w:val="22"/>
-          <w:szCs w:val="22"/>
-        </w:rPr>
-        <w:t xml:space="preserve">We also </w:t>
-      </w:r>
-      <w:r>
-        <w:rPr>
-          <w:rFonts w:ascii="Times" w:eastAsia="Times New Roman" w:hAnsi="Times"/>
-          <w:color w:val="000000" w:themeColor="text1"/>
-          <w:sz w:val="22"/>
-          <w:szCs w:val="22"/>
-        </w:rPr>
-        <w:t xml:space="preserve">created a new figure </w:t>
-      </w:r>
-      <w:r>
-        <w:rPr>
-          <w:rFonts w:ascii="Times" w:eastAsia="Times New Roman" w:hAnsi="Times"/>
-          <w:color w:val="000000" w:themeColor="text1"/>
-          <w:sz w:val="22"/>
-          <w:szCs w:val="22"/>
-        </w:rPr>
-        <w:t xml:space="preserve">that summarized the entire model with </w:t>
-      </w:r>
-      <w:r>
-        <w:rPr>
-          <w:rFonts w:ascii="Times" w:eastAsia="Times New Roman" w:hAnsi="Times"/>
-          <w:color w:val="000000" w:themeColor="text1"/>
-          <w:sz w:val="22"/>
-          <w:szCs w:val="22"/>
-        </w:rPr>
-        <w:t>all</w:t>
-      </w:r>
-      <w:r>
-        <w:rPr>
-          <w:rFonts w:ascii="Times" w:eastAsia="Times New Roman" w:hAnsi="Times"/>
-          <w:color w:val="000000" w:themeColor="text1"/>
-          <w:sz w:val="22"/>
-          <w:szCs w:val="22"/>
-        </w:rPr>
-        <w:t xml:space="preserve"> </w:t>
-      </w:r>
-      <w:r>
-        <w:rPr>
-          <w:rFonts w:ascii="Times" w:eastAsia="Times New Roman" w:hAnsi="Times"/>
-          <w:color w:val="000000" w:themeColor="text1"/>
-          <w:sz w:val="22"/>
-          <w:szCs w:val="22"/>
-        </w:rPr>
-        <w:t xml:space="preserve">the </w:t>
-      </w:r>
-      <w:r>
-        <w:rPr>
-          <w:rFonts w:ascii="Times" w:eastAsia="Times New Roman" w:hAnsi="Times"/>
-          <w:color w:val="000000" w:themeColor="text1"/>
-          <w:sz w:val="22"/>
-          <w:szCs w:val="22"/>
-        </w:rPr>
-        <w:t>variables (Section 4.2</w:t>
-      </w:r>
-      <w:r>
-        <w:rPr>
-          <w:rFonts w:ascii="Times" w:eastAsia="Times New Roman" w:hAnsi="Times"/>
-          <w:color w:val="000000" w:themeColor="text1"/>
-          <w:sz w:val="22"/>
-          <w:szCs w:val="22"/>
-        </w:rPr>
-        <w:t>, Figure 19</w:t>
-      </w:r>
-      <w:r>
-        <w:rPr>
-          <w:rFonts w:ascii="Times" w:eastAsia="Times New Roman" w:hAnsi="Times"/>
-          <w:color w:val="000000" w:themeColor="text1"/>
-          <w:sz w:val="22"/>
-          <w:szCs w:val="22"/>
-        </w:rPr>
-        <w:t>)</w:t>
-      </w:r>
-      <w:r>
-        <w:rPr>
-          <w:rFonts w:ascii="Times" w:eastAsia="Times New Roman" w:hAnsi="Times"/>
-          <w:color w:val="000000" w:themeColor="text1"/>
-          <w:sz w:val="22"/>
-          <w:szCs w:val="22"/>
-        </w:rPr>
-        <w:t>.</w:t>
-      </w:r>
-    </w:p>
-    <w:p>
-      <w:pPr>
-        <w:ind w:firstLine="0"/>
-        <w:rPr>
-          <w:rFonts w:ascii="Times" w:eastAsia="Times New Roman" w:hAnsi="Times"/>
-          <w:color w:val="0031E6"/>
-          <w:sz w:val="22"/>
-          <w:szCs w:val="22"/>
-        </w:rPr>
-      </w:pPr>
-      <w:r>
-        <w:rPr>
-          <w:rFonts w:ascii="Times" w:eastAsia="Times New Roman" w:hAnsi="Times"/>
-          <w:color w:val="0031E6"/>
-          <w:sz w:val="22"/>
-          <w:szCs w:val="22"/>
-        </w:rPr>
-        <w:br/>
-        <w:t>Minor Comments</w:t>
-      </w:r>
-    </w:p>
-    <w:p>
-      <w:pPr>
-        <w:ind w:firstLine="0"/>
-        <w:rPr>
-          <w:rFonts w:ascii="Times" w:eastAsia="Times New Roman" w:hAnsi="Times"/>
-          <w:color w:val="0031E6"/>
-          <w:sz w:val="22"/>
-          <w:szCs w:val="22"/>
-        </w:rPr>
-      </w:pPr>
-      <w:r>
-        <w:rPr>
-          <w:rFonts w:ascii="Times" w:eastAsia="Times New Roman" w:hAnsi="Times"/>
-          <w:color w:val="0031E6"/>
-          <w:sz w:val="22"/>
-          <w:szCs w:val="22"/>
-        </w:rPr>
-        <w:br/>
-        <w:t>p. 6, lines 178-179 — It might be unfair to equate Zheng and Samuel (2020) with perceptual retuning, given that those authors do describe how "criteria relaxation" differs from recalibration. (I also wonder if, given that criteria relaxation involves a change in a listener's *decision* about what qualifies as an acceptable exemplar of a category, why this example doesn't refer to the third stage of the hierarchy. As discussed in Major Comment 2, some clarification as to what specifically is meant by post-perceptual decision-level changes would help me here.)</w:t>
-      </w:r>
-    </w:p>
-    <w:p>
-      <w:pPr>
-        <w:ind w:firstLine="0"/>
-        <w:rPr>
-          <w:rFonts w:ascii="Times" w:eastAsia="Times New Roman" w:hAnsi="Times"/>
-          <w:color w:val="0031E6"/>
-          <w:sz w:val="22"/>
-          <w:szCs w:val="22"/>
-        </w:rPr>
-      </w:pPr>
-    </w:p>
-    <w:p>
-      <w:pPr>
-        <w:ind w:firstLine="0"/>
-        <w:rPr>
-          <w:rFonts w:ascii="Times" w:eastAsia="Times New Roman" w:hAnsi="Times"/>
-          <w:color w:val="000000" w:themeColor="text1"/>
-          <w:sz w:val="22"/>
-          <w:szCs w:val="22"/>
-        </w:rPr>
-      </w:pPr>
-      <w:r>
-        <w:rPr>
-          <w:rFonts w:ascii="Times" w:eastAsia="Times New Roman" w:hAnsi="Times"/>
-          <w:b/>
-          <w:bCs/>
-          <w:color w:val="000000" w:themeColor="text1"/>
-          <w:sz w:val="22"/>
-          <w:szCs w:val="22"/>
-        </w:rPr>
         <w:t>To avoid confusion, we have removed this part.</w:t>
       </w:r>
       <w:r>
@@ -7816,9 +7516,9 @@
         <w:br/>
         <w:t xml:space="preserve">p. 7, lines 211-216 — I'd recommend citing </w:t>
       </w:r>
+      <w:commentRangeStart w:id="6"/>
       <w:commentRangeStart w:id="7"/>
       <w:commentRangeStart w:id="8"/>
-      <w:commentRangeStart w:id="9"/>
       <w:r>
         <w:rPr>
           <w:rFonts w:ascii="Times" w:eastAsia="Times New Roman" w:hAnsi="Times"/>
@@ -7828,6 +7528,13 @@
         </w:rPr>
         <w:t xml:space="preserve">Magnuson and Nusbaum (2007) for an alternative conception of normalization </w:t>
       </w:r>
+      <w:commentRangeEnd w:id="6"/>
+      <w:r>
+        <w:rPr>
+          <w:rStyle w:val="CommentReference"/>
+        </w:rPr>
+        <w:commentReference w:id="6"/>
+      </w:r>
       <w:commentRangeEnd w:id="7"/>
       <w:r>
         <w:rPr>
@@ -7842,13 +7549,6 @@
         </w:rPr>
         <w:commentReference w:id="8"/>
       </w:r>
-      <w:commentRangeEnd w:id="9"/>
-      <w:r>
-        <w:rPr>
-          <w:rStyle w:val="CommentReference"/>
-        </w:rPr>
-        <w:commentReference w:id="9"/>
-      </w:r>
       <w:r>
         <w:rPr>
           <w:rFonts w:ascii="Times" w:eastAsia="Times New Roman" w:hAnsi="Times"/>
@@ -7907,7 +7607,6 @@
           <w:sz w:val="22"/>
           <w:szCs w:val="22"/>
         </w:rPr>
-        <w:lastRenderedPageBreak/>
         <w:t xml:space="preserve">We have now added the two references to </w:t>
       </w:r>
       <w:r>
@@ -8012,11 +7711,11 @@
         <w:br/>
         <w:t>p. 8, line 222 — Maybe the question is whether normalization can *fully* explain talker-specific adaptation. As discussed elsewhere in the manuscript, there's some good work suggesting that while normalization helps, it only gets the listener so far, and it can be useful to condition category identity on other acoustic cues even after applying a normalization mechanism (</w:t>
       </w:r>
+      <w:commentRangeStart w:id="9"/>
       <w:commentRangeStart w:id="10"/>
       <w:commentRangeStart w:id="11"/>
       <w:commentRangeStart w:id="12"/>
       <w:commentRangeStart w:id="13"/>
-      <w:commentRangeStart w:id="14"/>
       <w:proofErr w:type="spellStart"/>
       <w:r>
         <w:rPr>
@@ -8037,6 +7736,13 @@
         </w:rPr>
         <w:t xml:space="preserve"> et al., 2020</w:t>
       </w:r>
+      <w:commentRangeEnd w:id="9"/>
+      <w:r>
+        <w:rPr>
+          <w:rStyle w:val="CommentReference"/>
+        </w:rPr>
+        <w:commentReference w:id="9"/>
+      </w:r>
       <w:commentRangeEnd w:id="10"/>
       <w:r>
         <w:rPr>
@@ -8065,13 +7771,6 @@
         </w:rPr>
         <w:commentReference w:id="13"/>
       </w:r>
-      <w:commentRangeEnd w:id="14"/>
-      <w:r>
-        <w:rPr>
-          <w:rStyle w:val="CommentReference"/>
-        </w:rPr>
-        <w:commentReference w:id="14"/>
-      </w:r>
       <w:r>
         <w:rPr>
           <w:rFonts w:ascii="Times" w:eastAsia="Times New Roman" w:hAnsi="Times"/>
@@ -8168,7 +7867,27 @@
           <w:sz w:val="22"/>
           <w:szCs w:val="22"/>
         </w:rPr>
-        <w:t>-Lugo, &amp; Kurumada (2021). We now cite these papers</w:t>
+        <w:t xml:space="preserve">-Lugo, &amp; </w:t>
+      </w:r>
+      <w:proofErr w:type="spellStart"/>
+      <w:r>
+        <w:rPr>
+          <w:rFonts w:ascii="Times" w:eastAsia="Times New Roman" w:hAnsi="Times"/>
+          <w:color w:val="000000" w:themeColor="text1"/>
+          <w:sz w:val="22"/>
+          <w:szCs w:val="22"/>
+        </w:rPr>
+        <w:t>Kurumada</w:t>
+      </w:r>
+      <w:proofErr w:type="spellEnd"/>
+      <w:r>
+        <w:rPr>
+          <w:rFonts w:ascii="Times" w:eastAsia="Times New Roman" w:hAnsi="Times"/>
+          <w:color w:val="000000" w:themeColor="text1"/>
+          <w:sz w:val="22"/>
+          <w:szCs w:val="22"/>
+        </w:rPr>
+        <w:t xml:space="preserve"> (2021). We now cite these papers</w:t>
       </w:r>
       <w:r>
         <w:rPr>
@@ -8275,186 +7994,187 @@
           <w:sz w:val="22"/>
           <w:szCs w:val="22"/>
         </w:rPr>
+        <w:lastRenderedPageBreak/>
         <w:t>We also</w:t>
       </w:r>
+      <w:commentRangeStart w:id="14"/>
+      <w:r>
+        <w:rPr>
+          <w:rFonts w:ascii="Times" w:eastAsia="Times New Roman" w:hAnsi="Times"/>
+          <w:color w:val="000000" w:themeColor="text1"/>
+          <w:sz w:val="22"/>
+          <w:szCs w:val="22"/>
+        </w:rPr>
+        <w:t xml:space="preserve"> note that </w:t>
+      </w:r>
+      <w:proofErr w:type="spellStart"/>
+      <w:r>
+        <w:rPr>
+          <w:rFonts w:ascii="Times" w:eastAsia="Times New Roman" w:hAnsi="Times"/>
+          <w:color w:val="000000" w:themeColor="text1"/>
+          <w:sz w:val="22"/>
+          <w:szCs w:val="22"/>
+        </w:rPr>
+        <w:t>Crinnion</w:t>
+      </w:r>
+      <w:proofErr w:type="spellEnd"/>
+      <w:r>
+        <w:rPr>
+          <w:rFonts w:ascii="Times" w:eastAsia="Times New Roman" w:hAnsi="Times"/>
+          <w:color w:val="000000" w:themeColor="text1"/>
+          <w:sz w:val="22"/>
+          <w:szCs w:val="22"/>
+        </w:rPr>
+        <w:t xml:space="preserve"> and colleagues ‘only’ seem to compare alternative normalization models (and not achieving perfect accuracy in predicting human responses is not the showing that one could do better).</w:t>
+      </w:r>
+      <w:commentRangeEnd w:id="14"/>
+      <w:r>
+        <w:rPr>
+          <w:rStyle w:val="CommentReference"/>
+        </w:rPr>
+        <w:commentReference w:id="14"/>
+      </w:r>
+    </w:p>
+    <w:p>
+      <w:pPr>
+        <w:ind w:firstLine="0"/>
+        <w:rPr>
+          <w:rFonts w:ascii="Times" w:eastAsia="Times New Roman" w:hAnsi="Times"/>
+          <w:color w:val="0031E6"/>
+          <w:sz w:val="22"/>
+          <w:szCs w:val="22"/>
+        </w:rPr>
+      </w:pPr>
+      <w:r>
+        <w:rPr>
+          <w:rFonts w:ascii="Times" w:eastAsia="Times New Roman" w:hAnsi="Times"/>
+          <w:color w:val="0031E6"/>
+          <w:sz w:val="22"/>
+          <w:szCs w:val="22"/>
+        </w:rPr>
+        <w:br/>
+      </w:r>
       <w:commentRangeStart w:id="15"/>
-      <w:r>
-        <w:rPr>
-          <w:rFonts w:ascii="Times" w:eastAsia="Times New Roman" w:hAnsi="Times"/>
-          <w:color w:val="000000" w:themeColor="text1"/>
-          <w:sz w:val="22"/>
-          <w:szCs w:val="22"/>
-        </w:rPr>
-        <w:t xml:space="preserve"> note that </w:t>
-      </w:r>
-      <w:proofErr w:type="spellStart"/>
-      <w:r>
-        <w:rPr>
-          <w:rFonts w:ascii="Times" w:eastAsia="Times New Roman" w:hAnsi="Times"/>
-          <w:color w:val="000000" w:themeColor="text1"/>
-          <w:sz w:val="22"/>
-          <w:szCs w:val="22"/>
-        </w:rPr>
-        <w:t>Crinnion</w:t>
-      </w:r>
-      <w:proofErr w:type="spellEnd"/>
-      <w:r>
-        <w:rPr>
-          <w:rFonts w:ascii="Times" w:eastAsia="Times New Roman" w:hAnsi="Times"/>
-          <w:color w:val="000000" w:themeColor="text1"/>
-          <w:sz w:val="22"/>
-          <w:szCs w:val="22"/>
-        </w:rPr>
-        <w:t xml:space="preserve"> and colleagues ‘only’ seem to compare alternative normalization models (and not achieving perfect accuracy in predicting human responses is not the showing that one could do better).</w:t>
-      </w:r>
-      <w:commentRangeEnd w:id="15"/>
-      <w:r>
-        <w:rPr>
-          <w:rStyle w:val="CommentReference"/>
-        </w:rPr>
-        <w:commentReference w:id="15"/>
-      </w:r>
-    </w:p>
-    <w:p>
-      <w:pPr>
-        <w:ind w:firstLine="0"/>
-        <w:rPr>
-          <w:rFonts w:ascii="Times" w:eastAsia="Times New Roman" w:hAnsi="Times"/>
-          <w:color w:val="0031E6"/>
-          <w:sz w:val="22"/>
-          <w:szCs w:val="22"/>
-        </w:rPr>
-      </w:pPr>
-      <w:r>
-        <w:rPr>
-          <w:rFonts w:ascii="Times" w:eastAsia="Times New Roman" w:hAnsi="Times"/>
-          <w:color w:val="0031E6"/>
-          <w:sz w:val="22"/>
-          <w:szCs w:val="22"/>
-        </w:rPr>
-        <w:br/>
-      </w:r>
       <w:commentRangeStart w:id="16"/>
       <w:commentRangeStart w:id="17"/>
+      <w:r>
+        <w:rPr>
+          <w:rFonts w:ascii="Times" w:eastAsia="Times New Roman" w:hAnsi="Times"/>
+          <w:color w:val="0031E6"/>
+          <w:sz w:val="22"/>
+          <w:szCs w:val="22"/>
+        </w:rPr>
+        <w:t xml:space="preserve">p. 9, lines 250-253 — The Myers and </w:t>
+      </w:r>
+      <w:proofErr w:type="spellStart"/>
+      <w:r>
+        <w:rPr>
+          <w:rFonts w:ascii="Times" w:eastAsia="Times New Roman" w:hAnsi="Times"/>
+          <w:color w:val="0031E6"/>
+          <w:sz w:val="22"/>
+          <w:szCs w:val="22"/>
+        </w:rPr>
+        <w:t>Mesite</w:t>
+      </w:r>
+      <w:proofErr w:type="spellEnd"/>
+      <w:r>
+        <w:rPr>
+          <w:rFonts w:ascii="Times" w:eastAsia="Times New Roman" w:hAnsi="Times"/>
+          <w:color w:val="0031E6"/>
+          <w:sz w:val="22"/>
+          <w:szCs w:val="22"/>
+        </w:rPr>
+        <w:t xml:space="preserve"> example is a striking one here because an additional analysis with the same dataset (</w:t>
+      </w:r>
+      <w:r>
+        <w:rPr>
+          <w:rFonts w:ascii="Times" w:eastAsia="Times New Roman" w:hAnsi="Times"/>
+          <w:color w:val="0031E6"/>
+          <w:sz w:val="22"/>
+          <w:szCs w:val="22"/>
+        </w:rPr>
+        <w:t>Luthra et al., 2020</w:t>
+      </w:r>
+      <w:r>
+        <w:rPr>
+          <w:rFonts w:ascii="Times" w:eastAsia="Times New Roman" w:hAnsi="Times"/>
+          <w:color w:val="0031E6"/>
+          <w:sz w:val="22"/>
+          <w:szCs w:val="22"/>
+        </w:rPr>
+        <w:t>) shows how these adaptive changes are tied to the activity of relatively early (temporoparietal) brain regions, potentially suggesting multiple mechanisms underlying talker adaptation and not just decision-level ones.</w:t>
+      </w:r>
+      <w:commentRangeEnd w:id="15"/>
+      <w:r>
+        <w:rPr>
+          <w:rStyle w:val="CommentReference"/>
+        </w:rPr>
+        <w:commentReference w:id="15"/>
+      </w:r>
+      <w:commentRangeEnd w:id="16"/>
+      <w:r>
+        <w:rPr>
+          <w:rStyle w:val="CommentReference"/>
+        </w:rPr>
+        <w:commentReference w:id="16"/>
+      </w:r>
+      <w:commentRangeEnd w:id="17"/>
+      <w:r>
+        <w:rPr>
+          <w:rStyle w:val="CommentReference"/>
+        </w:rPr>
+        <w:commentReference w:id="17"/>
+      </w:r>
+    </w:p>
+    <w:p>
+      <w:pPr>
+        <w:ind w:firstLine="0"/>
+        <w:rPr>
+          <w:rFonts w:ascii="Times" w:eastAsia="Times New Roman" w:hAnsi="Times"/>
+          <w:color w:val="0031E6"/>
+          <w:sz w:val="22"/>
+          <w:szCs w:val="22"/>
+        </w:rPr>
+      </w:pPr>
+    </w:p>
+    <w:p>
+      <w:pPr>
+        <w:ind w:firstLine="0"/>
+        <w:rPr>
+          <w:rFonts w:ascii="Times" w:eastAsia="Times New Roman" w:hAnsi="Times"/>
+          <w:color w:val="000000" w:themeColor="text1"/>
+          <w:sz w:val="22"/>
+          <w:szCs w:val="22"/>
+        </w:rPr>
+      </w:pPr>
+      <w:r>
+        <w:rPr>
+          <w:rFonts w:ascii="Times" w:eastAsia="Times New Roman" w:hAnsi="Times"/>
+          <w:color w:val="000000" w:themeColor="text1"/>
+          <w:sz w:val="22"/>
+          <w:szCs w:val="22"/>
+        </w:rPr>
+        <w:t xml:space="preserve">Thank you for </w:t>
+      </w:r>
+      <w:r>
+        <w:rPr>
+          <w:rFonts w:ascii="Times" w:eastAsia="Times New Roman" w:hAnsi="Times"/>
+          <w:color w:val="000000" w:themeColor="text1"/>
+          <w:sz w:val="22"/>
+          <w:szCs w:val="22"/>
+        </w:rPr>
+        <w:t>raising this important point</w:t>
+      </w:r>
+      <w:r>
+        <w:rPr>
+          <w:rFonts w:ascii="Times" w:eastAsia="Times New Roman" w:hAnsi="Times"/>
+          <w:color w:val="000000" w:themeColor="text1"/>
+          <w:sz w:val="22"/>
+          <w:szCs w:val="22"/>
+        </w:rPr>
+        <w:t xml:space="preserve">. </w:t>
+      </w:r>
       <w:commentRangeStart w:id="18"/>
-      <w:r>
-        <w:rPr>
-          <w:rFonts w:ascii="Times" w:eastAsia="Times New Roman" w:hAnsi="Times"/>
-          <w:color w:val="0031E6"/>
-          <w:sz w:val="22"/>
-          <w:szCs w:val="22"/>
-        </w:rPr>
-        <w:t xml:space="preserve">p. 9, lines 250-253 — The Myers and </w:t>
-      </w:r>
-      <w:proofErr w:type="spellStart"/>
-      <w:r>
-        <w:rPr>
-          <w:rFonts w:ascii="Times" w:eastAsia="Times New Roman" w:hAnsi="Times"/>
-          <w:color w:val="0031E6"/>
-          <w:sz w:val="22"/>
-          <w:szCs w:val="22"/>
-        </w:rPr>
-        <w:t>Mesite</w:t>
-      </w:r>
-      <w:proofErr w:type="spellEnd"/>
-      <w:r>
-        <w:rPr>
-          <w:rFonts w:ascii="Times" w:eastAsia="Times New Roman" w:hAnsi="Times"/>
-          <w:color w:val="0031E6"/>
-          <w:sz w:val="22"/>
-          <w:szCs w:val="22"/>
-        </w:rPr>
-        <w:t xml:space="preserve"> example is a striking one here because an additional analysis with the same dataset (</w:t>
-      </w:r>
-      <w:r>
-        <w:rPr>
-          <w:rFonts w:ascii="Times" w:eastAsia="Times New Roman" w:hAnsi="Times"/>
-          <w:color w:val="0031E6"/>
-          <w:sz w:val="22"/>
-          <w:szCs w:val="22"/>
-        </w:rPr>
-        <w:t>Luthra et al., 2020</w:t>
-      </w:r>
-      <w:r>
-        <w:rPr>
-          <w:rFonts w:ascii="Times" w:eastAsia="Times New Roman" w:hAnsi="Times"/>
-          <w:color w:val="0031E6"/>
-          <w:sz w:val="22"/>
-          <w:szCs w:val="22"/>
-        </w:rPr>
-        <w:t>) shows how these adaptive changes are tied to the activity of relatively early (temporoparietal) brain regions, potentially suggesting multiple mechanisms underlying talker adaptation and not just decision-level ones.</w:t>
-      </w:r>
-      <w:commentRangeEnd w:id="16"/>
-      <w:r>
-        <w:rPr>
-          <w:rStyle w:val="CommentReference"/>
-        </w:rPr>
-        <w:commentReference w:id="16"/>
-      </w:r>
-      <w:commentRangeEnd w:id="17"/>
-      <w:r>
-        <w:rPr>
-          <w:rStyle w:val="CommentReference"/>
-        </w:rPr>
-        <w:commentReference w:id="17"/>
-      </w:r>
-      <w:commentRangeEnd w:id="18"/>
-      <w:r>
-        <w:rPr>
-          <w:rStyle w:val="CommentReference"/>
-        </w:rPr>
-        <w:commentReference w:id="18"/>
-      </w:r>
-    </w:p>
-    <w:p>
-      <w:pPr>
-        <w:ind w:firstLine="0"/>
-        <w:rPr>
-          <w:rFonts w:ascii="Times" w:eastAsia="Times New Roman" w:hAnsi="Times"/>
-          <w:color w:val="0031E6"/>
-          <w:sz w:val="22"/>
-          <w:szCs w:val="22"/>
-        </w:rPr>
-      </w:pPr>
-    </w:p>
-    <w:p>
-      <w:pPr>
-        <w:ind w:firstLine="0"/>
-        <w:rPr>
-          <w:rFonts w:ascii="Times" w:eastAsia="Times New Roman" w:hAnsi="Times"/>
-          <w:color w:val="000000" w:themeColor="text1"/>
-          <w:sz w:val="22"/>
-          <w:szCs w:val="22"/>
-        </w:rPr>
-      </w:pPr>
-      <w:r>
-        <w:rPr>
-          <w:rFonts w:ascii="Times" w:eastAsia="Times New Roman" w:hAnsi="Times"/>
-          <w:color w:val="000000" w:themeColor="text1"/>
-          <w:sz w:val="22"/>
-          <w:szCs w:val="22"/>
-        </w:rPr>
-        <w:t xml:space="preserve">Thank you for </w:t>
-      </w:r>
-      <w:r>
-        <w:rPr>
-          <w:rFonts w:ascii="Times" w:eastAsia="Times New Roman" w:hAnsi="Times"/>
-          <w:color w:val="000000" w:themeColor="text1"/>
-          <w:sz w:val="22"/>
-          <w:szCs w:val="22"/>
-        </w:rPr>
-        <w:t>raising this important point</w:t>
-      </w:r>
-      <w:r>
-        <w:rPr>
-          <w:rFonts w:ascii="Times" w:eastAsia="Times New Roman" w:hAnsi="Times"/>
-          <w:color w:val="000000" w:themeColor="text1"/>
-          <w:sz w:val="22"/>
-          <w:szCs w:val="22"/>
-        </w:rPr>
-        <w:t xml:space="preserve">. </w:t>
-      </w:r>
-      <w:commentRangeStart w:id="19"/>
       <w:r>
         <w:rPr>
           <w:rFonts w:ascii="Times" w:eastAsia="Times New Roman" w:hAnsi="Times"/>
@@ -8551,12 +8271,12 @@
         </w:rPr>
         <w:t xml:space="preserve">. </w:t>
       </w:r>
-      <w:commentRangeEnd w:id="19"/>
+      <w:commentRangeEnd w:id="18"/>
       <w:r>
         <w:rPr>
           <w:rStyle w:val="CommentReference"/>
         </w:rPr>
-        <w:commentReference w:id="19"/>
+        <w:commentReference w:id="18"/>
       </w:r>
       <w:r>
         <w:rPr>
@@ -8734,10 +8454,10 @@
         <w:br/>
         <w:t xml:space="preserve">p. 14 -16, lines 353-355 — There are several other prominent examples of how the same acoustic stimulus can be perceived differently from moment to moment. For instance, the authors might consider citing </w:t>
       </w:r>
+      <w:commentRangeStart w:id="19"/>
       <w:commentRangeStart w:id="20"/>
       <w:commentRangeStart w:id="21"/>
       <w:commentRangeStart w:id="22"/>
-      <w:commentRangeStart w:id="23"/>
       <w:proofErr w:type="spellStart"/>
       <w:r>
         <w:rPr>
@@ -8787,6 +8507,13 @@
         </w:rPr>
         <w:br/>
       </w:r>
+      <w:commentRangeEnd w:id="19"/>
+      <w:r>
+        <w:rPr>
+          <w:rStyle w:val="CommentReference"/>
+        </w:rPr>
+        <w:commentReference w:id="19"/>
+      </w:r>
       <w:commentRangeEnd w:id="20"/>
       <w:r>
         <w:rPr>
@@ -8807,13 +8534,6 @@
           <w:rStyle w:val="CommentReference"/>
         </w:rPr>
         <w:commentReference w:id="22"/>
-      </w:r>
-      <w:commentRangeEnd w:id="23"/>
-      <w:r>
-        <w:rPr>
-          <w:rStyle w:val="CommentReference"/>
-        </w:rPr>
-        <w:commentReference w:id="23"/>
       </w:r>
     </w:p>
     <w:p>
@@ -8971,9 +8691,9 @@
         </w:rPr>
         <w:t>, following Murphy (2012)</w:t>
       </w:r>
+      <w:commentRangeStart w:id="23"/>
       <w:commentRangeStart w:id="24"/>
       <w:commentRangeStart w:id="25"/>
-      <w:commentRangeStart w:id="26"/>
       <w:r>
         <w:rPr>
           <w:rFonts w:ascii="Times" w:eastAsia="Times New Roman" w:hAnsi="Times"/>
@@ -8983,6 +8703,13 @@
         </w:rPr>
         <w:t>.</w:t>
       </w:r>
+      <w:commentRangeEnd w:id="23"/>
+      <w:r>
+        <w:rPr>
+          <w:rStyle w:val="CommentReference"/>
+        </w:rPr>
+        <w:commentReference w:id="23"/>
+      </w:r>
       <w:commentRangeEnd w:id="24"/>
       <w:r>
         <w:rPr>
@@ -8997,13 +8724,6 @@
         </w:rPr>
         <w:commentReference w:id="25"/>
       </w:r>
-      <w:commentRangeEnd w:id="26"/>
-      <w:r>
-        <w:rPr>
-          <w:rStyle w:val="CommentReference"/>
-        </w:rPr>
-        <w:commentReference w:id="26"/>
-      </w:r>
     </w:p>
     <w:p>
       <w:pPr>
@@ -9022,7 +8742,6 @@
           <w:sz w:val="22"/>
           <w:szCs w:val="22"/>
         </w:rPr>
-        <w:lastRenderedPageBreak/>
         <w:br/>
         <w:t>p. 24 — I do not believe the term, which appears in Equation 4, is defined in the manuscript.</w:t>
       </w:r>
@@ -9365,7 +9084,17 @@
           <w:sz w:val="22"/>
           <w:szCs w:val="22"/>
         </w:rPr>
-        <w:t xml:space="preserve"> changes in the categorization function but rather </w:t>
+        <w:t xml:space="preserve"> changes in the categorization </w:t>
+      </w:r>
+      <w:r>
+        <w:rPr>
+          <w:rFonts w:ascii="Times" w:eastAsia="Times New Roman" w:hAnsi="Times"/>
+          <w:color w:val="000000" w:themeColor="text1"/>
+          <w:sz w:val="22"/>
+          <w:szCs w:val="22"/>
+        </w:rPr>
+        <w:lastRenderedPageBreak/>
+        <w:t xml:space="preserve">function but rather </w:t>
       </w:r>
       <w:r>
         <w:rPr>
@@ -9935,17 +9664,7 @@
           <w:sz w:val="22"/>
           <w:szCs w:val="22"/>
         </w:rPr>
-        <w:t xml:space="preserve">are visualizing results </w:t>
-      </w:r>
-      <w:r>
-        <w:rPr>
-          <w:rFonts w:ascii="Times" w:eastAsia="Times New Roman" w:hAnsi="Times"/>
-          <w:color w:val="000000" w:themeColor="text1"/>
-          <w:sz w:val="22"/>
-          <w:szCs w:val="22"/>
-        </w:rPr>
-        <w:lastRenderedPageBreak/>
-        <w:t xml:space="preserve">differently (we’re not; we’re intentionally following the standard of the field when we present the results). Rather, we’re making a point about how thinking about PR studies in terms of a single continuum is misleading. Regardless of whether experimenters plot their results along a single cue dimension, listeners might use all available cues, and that can really change how one ought to interpret the result (e.g., in a separate paper we are finding that evidence that would appear as rejecting changes in decision-making if one falsely assumes a single cue dimension is actually </w:t>
+        <w:t xml:space="preserve">are visualizing results differently (we’re not; we’re intentionally following the standard of the field when we present the results). Rather, we’re making a point about how thinking about PR studies in terms of a single continuum is misleading. Regardless of whether experimenters plot their results along a single cue dimension, listeners might use all available cues, and that can really change how one ought to interpret the result (e.g., in a separate paper we are finding that evidence that would appear as rejecting changes in decision-making if one falsely assumes a single cue dimension is actually </w:t>
       </w:r>
       <w:r>
         <w:rPr>
@@ -10293,7 +10012,7 @@
       </w:r>
     </w:p>
   </w:comment>
-  <w:comment w:id="3" w:author="Xin Xie" w:date="2023-03-21T11:16:00Z" w:initials="XX">
+  <w:comment w:id="3" w:author="Kurumada, Chigusa" w:date="2023-02-19T13:57:00Z" w:initials="CK">
     <w:p>
       <w:pPr>
         <w:jc w:val="left"/>
@@ -10309,31 +10028,11 @@
           <w:sz w:val="20"/>
           <w:szCs w:val="20"/>
         </w:rPr>
-        <w:t>Added this clause as suggested</w:t>
+        <w:t>Do we mean “representations” or “(many levels of) processing”?</w:t>
       </w:r>
     </w:p>
   </w:comment>
-  <w:comment w:id="4" w:author="Kurumada, Chigusa" w:date="2023-02-19T13:57:00Z" w:initials="CK">
-    <w:p>
-      <w:pPr>
-        <w:jc w:val="left"/>
-      </w:pPr>
-      <w:r>
-        <w:rPr>
-          <w:rStyle w:val="CommentReference"/>
-        </w:rPr>
-        <w:annotationRef/>
-      </w:r>
-      <w:r>
-        <w:rPr>
-          <w:sz w:val="20"/>
-          <w:szCs w:val="20"/>
-        </w:rPr>
-        <w:t>Do we mean “representations” or “(many levels of) processing”?</w:t>
-      </w:r>
-    </w:p>
-  </w:comment>
-  <w:comment w:id="5" w:author="Xin Xie" w:date="2023-03-21T11:24:00Z" w:initials="XX">
+  <w:comment w:id="4" w:author="Xin Xie" w:date="2023-03-21T11:24:00Z" w:initials="XX">
     <w:p>
       <w:pPr>
         <w:jc w:val="left"/>
@@ -10354,7 +10053,7 @@
       </w:r>
     </w:p>
   </w:comment>
-  <w:comment w:id="6" w:author="Jaeger, Florian" w:date="2023-02-18T15:24:00Z" w:initials="JF">
+  <w:comment w:id="5" w:author="Jaeger, Florian" w:date="2023-02-18T15:24:00Z" w:initials="JF">
     <w:p>
       <w:pPr>
         <w:pStyle w:val="CommentText"/>
@@ -10370,7 +10069,7 @@
       </w:r>
     </w:p>
   </w:comment>
-  <w:comment w:id="7" w:author="Jaeger, Florian" w:date="2023-02-18T15:41:00Z" w:initials="JF">
+  <w:comment w:id="6" w:author="Jaeger, Florian" w:date="2023-02-18T15:41:00Z" w:initials="JF">
     <w:p>
       <w:pPr>
         <w:pStyle w:val="CommentText"/>
@@ -10399,7 +10098,7 @@
       </w:r>
     </w:p>
   </w:comment>
-  <w:comment w:id="8" w:author="Xin Xie" w:date="2023-03-21T23:27:00Z" w:initials="XX">
+  <w:comment w:id="7" w:author="Xin Xie" w:date="2023-03-21T23:27:00Z" w:initials="XX">
     <w:p>
       <w:pPr>
         <w:jc w:val="left"/>
@@ -10553,7 +10252,7 @@
       </w:r>
     </w:p>
   </w:comment>
-  <w:comment w:id="9" w:author="Xin Xie" w:date="2023-03-21T23:33:00Z" w:initials="XX">
+  <w:comment w:id="8" w:author="Xin Xie" w:date="2023-03-21T23:33:00Z" w:initials="XX">
     <w:p>
       <w:pPr>
         <w:jc w:val="left"/>
@@ -10574,7 +10273,7 @@
       </w:r>
     </w:p>
   </w:comment>
-  <w:comment w:id="10" w:author="Jaeger, Florian" w:date="2023-02-18T15:43:00Z" w:initials="JF">
+  <w:comment w:id="9" w:author="Jaeger, Florian" w:date="2023-02-18T15:43:00Z" w:initials="JF">
     <w:p>
       <w:pPr>
         <w:pStyle w:val="CommentText"/>
@@ -10603,7 +10302,7 @@
       </w:r>
     </w:p>
   </w:comment>
-  <w:comment w:id="11" w:author="Xin Xie" w:date="2023-03-22T00:11:00Z" w:initials="XX">
+  <w:comment w:id="10" w:author="Xin Xie" w:date="2023-03-22T00:11:00Z" w:initials="XX">
     <w:p>
       <w:pPr>
         <w:jc w:val="left"/>
@@ -10623,7 +10322,7 @@
       </w:r>
     </w:p>
   </w:comment>
-  <w:comment w:id="12" w:author="Xin Xie" w:date="2023-03-22T01:03:00Z" w:initials="XX">
+  <w:comment w:id="11" w:author="Xin Xie" w:date="2023-03-22T01:03:00Z" w:initials="XX">
     <w:p>
       <w:pPr>
         <w:jc w:val="left"/>
@@ -10662,7 +10361,7 @@
       </w:r>
     </w:p>
   </w:comment>
-  <w:comment w:id="13" w:author="Jaeger, Florian" w:date="2023-04-15T15:36:00Z" w:initials="JF">
+  <w:comment w:id="12" w:author="Jaeger, Florian" w:date="2023-04-15T15:36:00Z" w:initials="JF">
     <w:p>
       <w:pPr>
         <w:jc w:val="left"/>
@@ -10683,7 +10382,7 @@
       </w:r>
     </w:p>
   </w:comment>
-  <w:comment w:id="14" w:author="Jaeger, Florian" w:date="2023-04-16T14:22:00Z" w:initials="JF">
+  <w:comment w:id="13" w:author="Jaeger, Florian" w:date="2023-04-16T14:22:00Z" w:initials="JF">
     <w:p>
       <w:pPr>
         <w:jc w:val="left"/>
@@ -10704,7 +10403,7 @@
       </w:r>
     </w:p>
   </w:comment>
-  <w:comment w:id="15" w:author="Jaeger, Florian" w:date="2023-04-15T15:38:00Z" w:initials="JF">
+  <w:comment w:id="14" w:author="Jaeger, Florian" w:date="2023-04-15T15:38:00Z" w:initials="JF">
     <w:p>
       <w:pPr>
         <w:jc w:val="left"/>
@@ -10725,7 +10424,7 @@
       </w:r>
     </w:p>
   </w:comment>
-  <w:comment w:id="16" w:author="Jaeger, Florian" w:date="2023-02-18T15:44:00Z" w:initials="JF">
+  <w:comment w:id="15" w:author="Jaeger, Florian" w:date="2023-02-18T15:44:00Z" w:initials="JF">
     <w:p>
       <w:pPr>
         <w:pStyle w:val="CommentText"/>
@@ -10751,7 +10450,7 @@
       </w:r>
     </w:p>
   </w:comment>
-  <w:comment w:id="17" w:author="Kurumada, Chigusa" w:date="2023-04-18T13:53:00Z" w:initials="KC">
+  <w:comment w:id="16" w:author="Kurumada, Chigusa" w:date="2023-04-18T13:53:00Z" w:initials="KC">
     <w:p>
       <w:pPr>
         <w:jc w:val="left"/>
@@ -10772,7 +10471,7 @@
       </w:r>
     </w:p>
   </w:comment>
-  <w:comment w:id="18" w:author="Kurumada, Chigusa" w:date="2023-04-18T13:54:00Z" w:initials="KC">
+  <w:comment w:id="17" w:author="Kurumada, Chigusa" w:date="2023-04-18T13:54:00Z" w:initials="KC">
     <w:p>
       <w:pPr>
         <w:jc w:val="left"/>
@@ -10829,7 +10528,7 @@
       </w:r>
     </w:p>
   </w:comment>
-  <w:comment w:id="19" w:author="Jaeger, Florian" w:date="2023-04-15T15:42:00Z" w:initials="JF">
+  <w:comment w:id="18" w:author="Jaeger, Florian" w:date="2023-04-15T15:42:00Z" w:initials="JF">
     <w:p>
       <w:pPr>
         <w:jc w:val="left"/>
@@ -10850,7 +10549,7 @@
       </w:r>
     </w:p>
   </w:comment>
-  <w:comment w:id="20" w:author="Jaeger, Florian" w:date="2023-02-18T15:54:00Z" w:initials="JF">
+  <w:comment w:id="19" w:author="Jaeger, Florian" w:date="2023-02-18T15:54:00Z" w:initials="JF">
     <w:p>
       <w:pPr>
         <w:pStyle w:val="CommentText"/>
@@ -10876,7 +10575,7 @@
       </w:r>
     </w:p>
   </w:comment>
-  <w:comment w:id="21" w:author="Xin Xie" w:date="2023-03-21T23:40:00Z" w:initials="XX">
+  <w:comment w:id="20" w:author="Xin Xie" w:date="2023-03-21T23:40:00Z" w:initials="XX">
     <w:p>
       <w:pPr>
         <w:jc w:val="left"/>
@@ -10907,7 +10606,7 @@
       </w:pPr>
     </w:p>
   </w:comment>
-  <w:comment w:id="22" w:author="Xin Xie" w:date="2023-03-21T23:51:00Z" w:initials="XX">
+  <w:comment w:id="21" w:author="Xin Xie" w:date="2023-03-21T23:51:00Z" w:initials="XX">
     <w:p>
       <w:pPr>
         <w:jc w:val="left"/>
@@ -10961,7 +10660,7 @@
       </w:r>
     </w:p>
   </w:comment>
-  <w:comment w:id="23" w:author="Xin Xie" w:date="2023-03-21T23:55:00Z" w:initials="XX">
+  <w:comment w:id="22" w:author="Xin Xie" w:date="2023-03-21T23:55:00Z" w:initials="XX">
     <w:p>
       <w:pPr>
         <w:jc w:val="left"/>
@@ -11006,7 +10705,7 @@
       </w:r>
     </w:p>
   </w:comment>
-  <w:comment w:id="24" w:author="Jaeger, Florian" w:date="2023-04-16T13:57:00Z" w:initials="JF">
+  <w:comment w:id="23" w:author="Jaeger, Florian" w:date="2023-04-16T13:57:00Z" w:initials="JF">
     <w:p>
       <w:pPr>
         <w:jc w:val="left"/>
@@ -11027,7 +10726,7 @@
       </w:r>
     </w:p>
   </w:comment>
-  <w:comment w:id="25" w:author="Jaeger, Florian" w:date="2023-04-16T14:22:00Z" w:initials="JF">
+  <w:comment w:id="24" w:author="Jaeger, Florian" w:date="2023-04-16T14:22:00Z" w:initials="JF">
     <w:p>
       <w:pPr>
         <w:jc w:val="left"/>
@@ -11053,7 +10752,7 @@
       </w:pPr>
     </w:p>
   </w:comment>
-  <w:comment w:id="26" w:author="Kurumada, Chigusa" w:date="2023-04-18T13:18:00Z" w:initials="KC">
+  <w:comment w:id="25" w:author="Kurumada, Chigusa" w:date="2023-04-18T13:18:00Z" w:initials="KC">
     <w:p>
       <w:pPr>
         <w:jc w:val="left"/>
@@ -11100,7 +10799,6 @@
   <w15:commentEx w15:paraId="4A3BD41D" w15:done="0"/>
   <w15:commentEx w15:paraId="71402D90" w15:paraIdParent="4A3BD41D" w15:done="0"/>
   <w15:commentEx w15:paraId="04D9062C" w15:done="0"/>
-  <w15:commentEx w15:paraId="5DDB7017" w15:done="0"/>
   <w15:commentEx w15:paraId="670C93E4" w15:done="1"/>
   <w15:commentEx w15:paraId="04F9F7BC" w15:paraIdParent="670C93E4" w15:done="1"/>
   <w15:commentEx w15:paraId="7D422B17" w15:done="1"/>
@@ -11132,7 +10830,6 @@
   <w16cex:commentExtensible w16cex:durableId="27E54160" w16cex:dateUtc="2023-04-15T22:29:00Z"/>
   <w16cex:commentExtensible w16cex:durableId="27E91E3C" w16cex:dateUtc="2023-04-18T20:48:00Z"/>
   <w16cex:commentExtensible w16cex:durableId="27E53CE3" w16cex:dateUtc="2023-04-15T22:10:00Z"/>
-  <w16cex:commentExtensible w16cex:durableId="27C4109A" w16cex:dateUtc="2023-03-21T18:16:00Z"/>
   <w16cex:commentExtensible w16cex:durableId="279CA93E" w16cex:dateUtc="2023-02-19T20:57:00Z"/>
   <w16cex:commentExtensible w16cex:durableId="27C4126A" w16cex:dateUtc="2023-03-21T18:24:00Z"/>
   <w16cex:commentExtensible w16cex:durableId="279B6C2A" w16cex:dateUtc="2023-02-18T22:24:00Z"/>
@@ -11164,7 +10861,6 @@
   <w16cid:commentId w16cid:paraId="4A3BD41D" w16cid:durableId="27E54160"/>
   <w16cid:commentId w16cid:paraId="71402D90" w16cid:durableId="27E91E3C"/>
   <w16cid:commentId w16cid:paraId="04D9062C" w16cid:durableId="27E53CE3"/>
-  <w16cid:commentId w16cid:paraId="5DDB7017" w16cid:durableId="27C4109A"/>
   <w16cid:commentId w16cid:paraId="670C93E4" w16cid:durableId="279CA93E"/>
   <w16cid:commentId w16cid:paraId="04F9F7BC" w16cid:durableId="27C4126A"/>
   <w16cid:commentId w16cid:paraId="7D422B17" w16cid:durableId="279B6C2A"/>

</xml_diff>